<commit_message>
add democrat graphs and finish paragraph
</commit_message>
<xml_diff>
--- a/B/report.docx
+++ b/B/report.docx
@@ -4,35 +4,39 @@
   <w:body>
     <w:p>
       <w:pPr>
-        <w:pStyle w:val="Body"/>
-        <w:bidi w:val="0"/>
-      </w:pPr>
-      <w:r>
-        <w:rPr>
+        <w:pStyle w:val="Body A"/>
+        <w:rPr>
+          <w:b w:val="1"/>
+          <w:bCs w:val="1"/>
+        </w:rPr>
+      </w:pPr>
+      <w:r>
+        <w:rPr>
+          <w:b w:val="1"/>
+          <w:bCs w:val="1"/>
           <w:rtl w:val="0"/>
+          <w:lang w:val="en-US"/>
         </w:rPr>
         <w:t>1. Time Series Plot</w:t>
       </w:r>
     </w:p>
     <w:p>
       <w:pPr>
-        <w:pStyle w:val="Body"/>
-        <w:bidi w:val="0"/>
-      </w:pPr>
-    </w:p>
-    <w:p>
-      <w:pPr>
-        <w:pStyle w:val="Body"/>
-        <w:bidi w:val="0"/>
+        <w:pStyle w:val="Body A"/>
+      </w:pPr>
+    </w:p>
+    <w:p>
+      <w:pPr>
+        <w:pStyle w:val="Body A"/>
       </w:pPr>
       <w:r>
         <mc:AlternateContent>
           <mc:Choice Requires="wpg">
             <w:drawing>
               <wp:inline distT="0" distB="0" distL="0" distR="0">
-                <wp:extent cx="3575356" cy="2706917"/>
+                <wp:extent cx="3575357" cy="2706918"/>
                 <wp:effectExtent l="0" t="0" r="0" b="0"/>
-                <wp:docPr id="1073741827" name="officeArt object"/>
+                <wp:docPr id="1073741827" name="officeArt object" descr="officeArt object"/>
                 <wp:cNvGraphicFramePr/>
                 <a:graphic xmlns:a="http://schemas.openxmlformats.org/drawingml/2006/main">
                   <a:graphicData uri="http://schemas.microsoft.com/office/word/2010/wordprocessingGroup">
@@ -41,14 +45,14 @@
                       <wpg:grpSpPr>
                         <a:xfrm>
                           <a:off x="0" y="0"/>
-                          <a:ext cx="3575356" cy="2706917"/>
+                          <a:ext cx="3575357" cy="2706918"/>
                           <a:chOff x="0" y="0"/>
-                          <a:chExt cx="3575355" cy="2706916"/>
+                          <a:chExt cx="3575356" cy="2706917"/>
                         </a:xfrm>
                       </wpg:grpSpPr>
                       <pic:pic xmlns:pic="http://schemas.openxmlformats.org/drawingml/2006/picture">
                         <pic:nvPicPr>
-                          <pic:cNvPr id="1073741826" name="pasted-image.tiff"/>
+                          <pic:cNvPr id="1073741825" name="pasted-image.tiff" descr="pasted-image.tiff"/>
                           <pic:cNvPicPr>
                             <a:picLocks noChangeAspect="1"/>
                           </pic:cNvPicPr>
@@ -57,7 +61,6 @@
                           <a:blip r:embed="rId4">
                             <a:extLst/>
                           </a:blip>
-                          <a:srcRect l="0" t="0" r="0" b="0"/>
                           <a:stretch>
                             <a:fillRect/>
                           </a:stretch>
@@ -65,22 +68,23 @@
                         <pic:spPr>
                           <a:xfrm>
                             <a:off x="50800" y="50800"/>
-                            <a:ext cx="3473756" cy="2605317"/>
+                            <a:ext cx="3473757" cy="2605318"/>
                           </a:xfrm>
                           <a:prstGeom prst="rect">
                             <a:avLst/>
                           </a:prstGeom>
-                          <a:ln>
+                          <a:ln w="12700" cap="flat">
                             <a:noFill/>
+                            <a:miter lim="400000"/>
                           </a:ln>
                           <a:effectLst/>
                         </pic:spPr>
                       </pic:pic>
                       <pic:pic xmlns:pic="http://schemas.openxmlformats.org/drawingml/2006/picture">
                         <pic:nvPicPr>
-                          <pic:cNvPr id="1073741825" name=""/>
+                          <pic:cNvPr id="1073741826" name="image1.png"/>
                           <pic:cNvPicPr>
-                            <a:picLocks noChangeAspect="0"/>
+                            <a:picLocks noChangeAspect="1"/>
                           </pic:cNvPicPr>
                         </pic:nvPicPr>
                         <pic:blipFill>
@@ -94,11 +98,15 @@
                         <pic:spPr>
                           <a:xfrm>
                             <a:off x="-1" y="0"/>
-                            <a:ext cx="3575356" cy="2706917"/>
+                            <a:ext cx="3575357" cy="2706918"/>
                           </a:xfrm>
                           <a:prstGeom prst="rect">
                             <a:avLst/>
                           </a:prstGeom>
+                          <a:ln w="12700" cap="flat">
+                            <a:noFill/>
+                            <a:miter lim="400000"/>
+                          </a:ln>
                           <a:effectLst/>
                         </pic:spPr>
                       </pic:pic>
@@ -110,12 +118,12 @@
           </mc:Choice>
           <mc:Fallback>
             <w:pict>
-              <v:group id="_x0000_s1026" style="visibility:visible;width:281.5pt;height:213.1pt;" coordorigin="0,0" coordsize="3575355,2706916">
-                <v:shape id="_x0000_s1027" type="#_x0000_t75" style="position:absolute;left:50800;top:50800;width:3473755;height:2605316;">
-                  <v:imagedata r:id="rId4" o:title="pasted-image.tiff"/>
+              <v:group id="_x0000_s1026" style="visibility:visible;width:281.5pt;height:213.1pt;" coordorigin="-1,0" coordsize="3575357,2706918">
+                <v:shape id="_x0000_s1027" type="#_x0000_t75" style="position:absolute;left:50800;top:50800;width:3473757;height:2605318;">
+                  <v:imagedata r:id="rId4" o:title="image1.tif"/>
                 </v:shape>
-                <v:shape id="_x0000_s1028" type="#_x0000_t75" style="position:absolute;left:0;top:0;width:3575355;height:2706916;">
-                  <v:imagedata r:id="rId5" o:title=""/>
+                <v:shape id="_x0000_s1028" type="#_x0000_t75" style="position:absolute;left:-1;top:0;width:3575357;height:2706918;">
+                  <v:imagedata r:id="rId5" o:title="image1.png"/>
                 </v:shape>
               </v:group>
             </w:pict>
@@ -125,27 +133,32 @@
     </w:p>
     <w:p>
       <w:pPr>
-        <w:pStyle w:val="Body"/>
-        <w:bidi w:val="0"/>
-      </w:pPr>
-    </w:p>
-    <w:p>
-      <w:pPr>
-        <w:pStyle w:val="Body"/>
-        <w:bidi w:val="0"/>
-      </w:pPr>
-      <w:r>
-        <w:rPr>
+        <w:pStyle w:val="Body A"/>
+      </w:pPr>
+    </w:p>
+    <w:p>
+      <w:pPr>
+        <w:pStyle w:val="Body A"/>
+      </w:pPr>
+      <w:r>
+        <w:rPr>
+          <w:b w:val="1"/>
+          <w:bCs w:val="1"/>
           <w:rtl w:val="0"/>
+          <w:lang w:val="en-US"/>
         </w:rPr>
         <w:t>2. Positive and Negative Sentiment Ma</w:t>
       </w:r>
       <w:r>
+        <w:rPr>
+          <w:b w:val="1"/>
+          <w:bCs w:val="1"/>
+        </w:rPr>
         <w:drawing>
           <wp:anchor distT="152400" distB="152400" distL="152400" distR="152400" simplePos="0" relativeHeight="251659264" behindDoc="0" locked="0" layoutInCell="1" allowOverlap="1">
             <wp:simplePos x="0" y="0"/>
             <wp:positionH relativeFrom="page">
-              <wp:posOffset>4242593</wp:posOffset>
+              <wp:posOffset>4242592</wp:posOffset>
             </wp:positionH>
             <wp:positionV relativeFrom="page">
               <wp:posOffset>4475121</wp:posOffset>
@@ -161,13 +174,13 @@
                 <wp:lineTo x="0" y="0"/>
               </wp:wrapPolygon>
             </wp:wrapThrough>
-            <wp:docPr id="1073741830" name="officeArt object"/>
+            <wp:docPr id="1073741828" name="officeArt object" descr="pasted-image.tiff"/>
             <wp:cNvGraphicFramePr/>
             <a:graphic xmlns:a="http://schemas.openxmlformats.org/drawingml/2006/main">
               <a:graphicData uri="http://schemas.openxmlformats.org/drawingml/2006/picture">
                 <pic:pic xmlns:pic="http://schemas.openxmlformats.org/drawingml/2006/picture">
                   <pic:nvPicPr>
-                    <pic:cNvPr id="1073741830" name="pasted-image.tiff"/>
+                    <pic:cNvPr id="1073741828" name="pasted-image.tiff" descr="pasted-image.tiff"/>
                     <pic:cNvPicPr>
                       <a:picLocks noChangeAspect="1"/>
                     </pic:cNvPicPr>
@@ -176,7 +189,7 @@
                     <a:blip r:embed="rId6">
                       <a:extLst/>
                     </a:blip>
-                    <a:srcRect l="11197" t="10875" r="7658" b="15097"/>
+                    <a:srcRect l="11197" t="10875" r="7657" b="15097"/>
                     <a:stretch>
                       <a:fillRect/>
                     </a:stretch>
@@ -203,7 +216,10 @@
       </w:r>
       <w:r>
         <w:rPr>
+          <w:b w:val="1"/>
+          <w:bCs w:val="1"/>
           <w:rtl w:val="0"/>
+          <w:lang w:val="en-US"/>
         </w:rPr>
         <w:t>ps</w:t>
       </w:r>
@@ -211,13 +227,13 @@
         <w:drawing>
           <wp:anchor distT="152400" distB="152400" distL="152400" distR="152400" simplePos="0" relativeHeight="251660288" behindDoc="0" locked="0" layoutInCell="1" allowOverlap="1">
             <wp:simplePos x="0" y="0"/>
-            <wp:positionH relativeFrom="margin">
-              <wp:posOffset>-6349</wp:posOffset>
+            <wp:positionH relativeFrom="page">
+              <wp:posOffset>908051</wp:posOffset>
             </wp:positionH>
             <wp:positionV relativeFrom="line">
-              <wp:posOffset>173976</wp:posOffset>
+              <wp:posOffset>173975</wp:posOffset>
             </wp:positionV>
-            <wp:extent cx="2950647" cy="2078577"/>
+            <wp:extent cx="2950647" cy="2078578"/>
             <wp:effectExtent l="0" t="0" r="0" b="0"/>
             <wp:wrapThrough wrapText="bothSides" distL="152400" distR="152400">
               <wp:wrapPolygon edited="1">
@@ -228,13 +244,13 @@
                 <wp:lineTo x="0" y="0"/>
               </wp:wrapPolygon>
             </wp:wrapThrough>
-            <wp:docPr id="1073741828" name="officeArt object"/>
+            <wp:docPr id="1073741829" name="officeArt object" descr="pasted-image.tiff"/>
             <wp:cNvGraphicFramePr/>
             <a:graphic xmlns:a="http://schemas.openxmlformats.org/drawingml/2006/main">
               <a:graphicData uri="http://schemas.openxmlformats.org/drawingml/2006/picture">
                 <pic:pic xmlns:pic="http://schemas.openxmlformats.org/drawingml/2006/picture">
                   <pic:nvPicPr>
-                    <pic:cNvPr id="1073741828" name="pasted-image.tiff"/>
+                    <pic:cNvPr id="1073741829" name="pasted-image.tiff" descr="pasted-image.tiff"/>
                     <pic:cNvPicPr>
                       <a:picLocks noChangeAspect="1"/>
                     </pic:cNvPicPr>
@@ -251,7 +267,7 @@
                   <pic:spPr>
                     <a:xfrm>
                       <a:off x="0" y="0"/>
-                      <a:ext cx="2950647" cy="2078577"/>
+                      <a:ext cx="2950647" cy="2078578"/>
                     </a:xfrm>
                     <a:prstGeom prst="rect">
                       <a:avLst/>
@@ -271,18 +287,19 @@
     </w:p>
     <w:p>
       <w:pPr>
-        <w:pStyle w:val="Body"/>
-        <w:bidi w:val="0"/>
-      </w:pPr>
-    </w:p>
-    <w:p>
-      <w:pPr>
-        <w:pStyle w:val="Body"/>
-        <w:bidi w:val="0"/>
-      </w:pPr>
-      <w:r>
-        <w:rPr>
+        <w:pStyle w:val="Body A"/>
+      </w:pPr>
+    </w:p>
+    <w:p>
+      <w:pPr>
+        <w:pStyle w:val="Body A"/>
+      </w:pPr>
+      <w:r>
+        <w:rPr>
+          <w:b w:val="1"/>
+          <w:bCs w:val="1"/>
           <w:rtl w:val="0"/>
+          <w:lang w:val="en-US"/>
         </w:rPr>
         <w:t>3. Difference (Positive minus Negative) Map</w:t>
       </w:r>
@@ -290,13 +307,13 @@
         <w:drawing>
           <wp:anchor distT="152400" distB="152400" distL="152400" distR="152400" simplePos="0" relativeHeight="251662336" behindDoc="0" locked="0" layoutInCell="1" allowOverlap="1">
             <wp:simplePos x="0" y="0"/>
-            <wp:positionH relativeFrom="margin">
-              <wp:posOffset>-6350</wp:posOffset>
+            <wp:positionH relativeFrom="page">
+              <wp:posOffset>908050</wp:posOffset>
             </wp:positionH>
             <wp:positionV relativeFrom="line">
-              <wp:posOffset>179365</wp:posOffset>
+              <wp:posOffset>179364</wp:posOffset>
             </wp:positionV>
-            <wp:extent cx="3328048" cy="2421793"/>
+            <wp:extent cx="3328048" cy="2421794"/>
             <wp:effectExtent l="0" t="0" r="0" b="0"/>
             <wp:wrapThrough wrapText="bothSides" distL="152400" distR="152400">
               <wp:wrapPolygon edited="1">
@@ -307,13 +324,13 @@
                 <wp:lineTo x="0" y="0"/>
               </wp:wrapPolygon>
             </wp:wrapThrough>
-            <wp:docPr id="1073741829" name="officeArt object"/>
+            <wp:docPr id="1073741830" name="officeArt object" descr="pasted-image.tiff"/>
             <wp:cNvGraphicFramePr/>
             <a:graphic xmlns:a="http://schemas.openxmlformats.org/drawingml/2006/main">
               <a:graphicData uri="http://schemas.openxmlformats.org/drawingml/2006/picture">
                 <pic:pic xmlns:pic="http://schemas.openxmlformats.org/drawingml/2006/picture">
                   <pic:nvPicPr>
-                    <pic:cNvPr id="1073741829" name="pasted-image.tiff"/>
+                    <pic:cNvPr id="1073741830" name="pasted-image.tiff" descr="pasted-image.tiff"/>
                     <pic:cNvPicPr>
                       <a:picLocks noChangeAspect="1"/>
                     </pic:cNvPicPr>
@@ -330,7 +347,7 @@
                   <pic:spPr>
                     <a:xfrm>
                       <a:off x="0" y="0"/>
-                      <a:ext cx="3328048" cy="2421793"/>
+                      <a:ext cx="3328048" cy="2421794"/>
                     </a:xfrm>
                     <a:prstGeom prst="rect">
                       <a:avLst/>
@@ -350,99 +367,96 @@
     </w:p>
     <w:p>
       <w:pPr>
-        <w:pStyle w:val="Body"/>
-        <w:bidi w:val="0"/>
-      </w:pPr>
-    </w:p>
-    <w:p>
-      <w:pPr>
-        <w:pStyle w:val="Body"/>
-        <w:bidi w:val="0"/>
-      </w:pPr>
-    </w:p>
-    <w:p>
-      <w:pPr>
-        <w:pStyle w:val="Body"/>
-        <w:bidi w:val="0"/>
-      </w:pPr>
-    </w:p>
-    <w:p>
-      <w:pPr>
-        <w:pStyle w:val="Body"/>
-        <w:bidi w:val="0"/>
-      </w:pPr>
-    </w:p>
-    <w:p>
-      <w:pPr>
-        <w:pStyle w:val="Body"/>
-        <w:bidi w:val="0"/>
-      </w:pPr>
-    </w:p>
-    <w:p>
-      <w:pPr>
-        <w:pStyle w:val="Body"/>
-        <w:bidi w:val="0"/>
-      </w:pPr>
-    </w:p>
-    <w:p>
-      <w:pPr>
-        <w:pStyle w:val="Body"/>
-        <w:bidi w:val="0"/>
-      </w:pPr>
-    </w:p>
-    <w:p>
-      <w:pPr>
-        <w:pStyle w:val="Body"/>
-        <w:bidi w:val="0"/>
-      </w:pPr>
-    </w:p>
-    <w:p>
-      <w:pPr>
-        <w:pStyle w:val="Body"/>
-        <w:bidi w:val="0"/>
-      </w:pPr>
-    </w:p>
-    <w:p>
-      <w:pPr>
-        <w:pStyle w:val="Body"/>
-        <w:bidi w:val="0"/>
-      </w:pPr>
-    </w:p>
-    <w:p>
-      <w:pPr>
-        <w:pStyle w:val="Body"/>
-        <w:bidi w:val="0"/>
-      </w:pPr>
-    </w:p>
-    <w:p>
-      <w:pPr>
-        <w:pStyle w:val="Body"/>
-        <w:bidi w:val="0"/>
-      </w:pPr>
-    </w:p>
-    <w:p>
-      <w:pPr>
-        <w:pStyle w:val="Body"/>
-        <w:bidi w:val="0"/>
-      </w:pPr>
-    </w:p>
-    <w:p>
-      <w:pPr>
-        <w:pStyle w:val="Body"/>
-        <w:bidi w:val="0"/>
-      </w:pPr>
-      <w:r>
-        <w:rPr>
+        <w:pStyle w:val="Body A"/>
+      </w:pPr>
+    </w:p>
+    <w:p>
+      <w:pPr>
+        <w:pStyle w:val="Body A"/>
+      </w:pPr>
+    </w:p>
+    <w:p>
+      <w:pPr>
+        <w:pStyle w:val="Body A"/>
+      </w:pPr>
+    </w:p>
+    <w:p>
+      <w:pPr>
+        <w:pStyle w:val="Body A"/>
+      </w:pPr>
+    </w:p>
+    <w:p>
+      <w:pPr>
+        <w:pStyle w:val="Body A"/>
+      </w:pPr>
+    </w:p>
+    <w:p>
+      <w:pPr>
+        <w:pStyle w:val="Body A"/>
+      </w:pPr>
+    </w:p>
+    <w:p>
+      <w:pPr>
+        <w:pStyle w:val="Body A"/>
+      </w:pPr>
+    </w:p>
+    <w:p>
+      <w:pPr>
+        <w:pStyle w:val="Body A"/>
+      </w:pPr>
+    </w:p>
+    <w:p>
+      <w:pPr>
+        <w:pStyle w:val="Body A"/>
+      </w:pPr>
+    </w:p>
+    <w:p>
+      <w:pPr>
+        <w:pStyle w:val="Body A"/>
+      </w:pPr>
+    </w:p>
+    <w:p>
+      <w:pPr>
+        <w:pStyle w:val="Body A"/>
+      </w:pPr>
+    </w:p>
+    <w:p>
+      <w:pPr>
+        <w:pStyle w:val="Body A"/>
+      </w:pPr>
+    </w:p>
+    <w:p>
+      <w:pPr>
+        <w:pStyle w:val="Body A"/>
+      </w:pPr>
+    </w:p>
+    <w:p>
+      <w:pPr>
+        <w:pStyle w:val="Body A"/>
+        <w:rPr>
+          <w:b w:val="1"/>
+          <w:bCs w:val="1"/>
+        </w:rPr>
+      </w:pPr>
+      <w:r>
+        <w:rPr>
+          <w:b w:val="1"/>
+          <w:bCs w:val="1"/>
           <w:rtl w:val="0"/>
+          <w:lang w:val="en-US"/>
         </w:rPr>
         <w:t>4.</w:t>
       </w:r>
       <w:r>
+        <w:rPr>
+          <w:b w:val="1"/>
+          <w:bCs w:val="1"/>
+        </w:rPr>
         <w:drawing>
           <wp:anchor distT="152400" distB="152400" distL="152400" distR="152400" simplePos="0" relativeHeight="251663360" behindDoc="0" locked="0" layoutInCell="1" allowOverlap="1">
             <wp:simplePos x="0" y="0"/>
-            <wp:positionH relativeFrom="margin">
-              <wp:posOffset>-6349</wp:posOffset>
+            <wp:positionH relativeFrom="page">
+              <wp:posOffset>908051</wp:posOffset>
             </wp:positionH>
             <wp:positionV relativeFrom="line">
               <wp:posOffset>276859</wp:posOffset>
@@ -458,13 +472,13 @@
                 <wp:lineTo x="0" y="0"/>
               </wp:wrapPolygon>
             </wp:wrapThrough>
-            <wp:docPr id="1073741831" name="officeArt object"/>
+            <wp:docPr id="1073741831" name="officeArt object" descr="Screen Shot 2018-06-07 at 10.19.29 PM.png"/>
             <wp:cNvGraphicFramePr/>
             <a:graphic xmlns:a="http://schemas.openxmlformats.org/drawingml/2006/main">
               <a:graphicData uri="http://schemas.openxmlformats.org/drawingml/2006/picture">
                 <pic:pic xmlns:pic="http://schemas.openxmlformats.org/drawingml/2006/picture">
                   <pic:nvPicPr>
-                    <pic:cNvPr id="1073741831" name="Screen Shot 2018-06-07 at 10.19.29 PM.png"/>
+                    <pic:cNvPr id="1073741831" name="Screen Shot 2018-06-07 at 10.19.29 PM.png" descr="Screen Shot 2018-06-07 at 10.19.29 PM.png"/>
                     <pic:cNvPicPr>
                       <a:picLocks noChangeAspect="1"/>
                     </pic:cNvPicPr>
@@ -499,31 +513,44 @@
       </w:r>
       <w:r>
         <w:rPr>
+          <w:b w:val="1"/>
+          <w:bCs w:val="1"/>
           <w:rtl w:val="0"/>
+          <w:lang w:val="en-US"/>
         </w:rPr>
         <w:t xml:space="preserve"> Most positive and most negative submissions (the lists contain the submission_id</w:t>
       </w:r>
       <w:r>
         <w:rPr>
+          <w:b w:val="1"/>
+          <w:bCs w:val="1"/>
           <w:rtl w:val="0"/>
+          <w:lang w:val="en-US"/>
         </w:rPr>
         <w:t>’</w:t>
       </w:r>
       <w:r>
         <w:rPr>
+          <w:b w:val="1"/>
+          <w:bCs w:val="1"/>
           <w:rtl w:val="0"/>
+          <w:lang w:val="en-US"/>
         </w:rPr>
         <w:t>s)</w:t>
       </w:r>
       <w:r>
+        <w:rPr>
+          <w:b w:val="1"/>
+          <w:bCs w:val="1"/>
+        </w:rPr>
         <w:drawing>
           <wp:anchor distT="152400" distB="152400" distL="152400" distR="152400" simplePos="0" relativeHeight="251664384" behindDoc="0" locked="0" layoutInCell="1" allowOverlap="1">
             <wp:simplePos x="0" y="0"/>
-            <wp:positionH relativeFrom="margin">
-              <wp:posOffset>1573529</wp:posOffset>
+            <wp:positionH relativeFrom="page">
+              <wp:posOffset>2487929</wp:posOffset>
             </wp:positionH>
             <wp:positionV relativeFrom="line">
-              <wp:posOffset>276860</wp:posOffset>
+              <wp:posOffset>276859</wp:posOffset>
             </wp:positionV>
             <wp:extent cx="1473200" cy="2362200"/>
             <wp:effectExtent l="0" t="0" r="0" b="0"/>
@@ -536,13 +563,13 @@
                 <wp:lineTo x="0" y="0"/>
               </wp:wrapPolygon>
             </wp:wrapThrough>
-            <wp:docPr id="1073741832" name="officeArt object"/>
+            <wp:docPr id="1073741832" name="officeArt object" descr="Screen Shot 2018-06-07 at 10.20.42 PM.png"/>
             <wp:cNvGraphicFramePr/>
             <a:graphic xmlns:a="http://schemas.openxmlformats.org/drawingml/2006/main">
               <a:graphicData uri="http://schemas.openxmlformats.org/drawingml/2006/picture">
                 <pic:pic xmlns:pic="http://schemas.openxmlformats.org/drawingml/2006/picture">
                   <pic:nvPicPr>
-                    <pic:cNvPr id="1073741832" name="Screen Shot 2018-06-07 at 10.20.42 PM.png"/>
+                    <pic:cNvPr id="1073741832" name="Screen Shot 2018-06-07 at 10.20.42 PM.png" descr="Screen Shot 2018-06-07 at 10.20.42 PM.png"/>
                     <pic:cNvPicPr>
                       <a:picLocks noChangeAspect="1"/>
                     </pic:cNvPicPr>
@@ -577,135 +604,114 @@
       </w:r>
       <w:r>
         <w:rPr>
+          <w:b w:val="1"/>
+          <w:bCs w:val="1"/>
           <w:rtl w:val="0"/>
+          <w:lang w:val="en-US"/>
         </w:rPr>
         <w:t xml:space="preserve"> </w:t>
       </w:r>
     </w:p>
     <w:p>
       <w:pPr>
-        <w:pStyle w:val="Body"/>
-        <w:bidi w:val="0"/>
-      </w:pPr>
-    </w:p>
-    <w:p>
-      <w:pPr>
-        <w:pStyle w:val="Body"/>
-        <w:bidi w:val="0"/>
-      </w:pPr>
-    </w:p>
-    <w:p>
-      <w:pPr>
-        <w:pStyle w:val="Body"/>
-        <w:bidi w:val="0"/>
-      </w:pPr>
-    </w:p>
-    <w:p>
-      <w:pPr>
-        <w:pStyle w:val="Body"/>
-        <w:bidi w:val="0"/>
-      </w:pPr>
-    </w:p>
-    <w:p>
-      <w:pPr>
-        <w:pStyle w:val="Body"/>
-        <w:bidi w:val="0"/>
-      </w:pPr>
-    </w:p>
-    <w:p>
-      <w:pPr>
-        <w:pStyle w:val="Body"/>
-        <w:bidi w:val="0"/>
-      </w:pPr>
-    </w:p>
-    <w:p>
-      <w:pPr>
-        <w:pStyle w:val="Body"/>
-        <w:bidi w:val="0"/>
-      </w:pPr>
-    </w:p>
-    <w:p>
-      <w:pPr>
-        <w:pStyle w:val="Body"/>
-        <w:bidi w:val="0"/>
-      </w:pPr>
-    </w:p>
-    <w:p>
-      <w:pPr>
-        <w:pStyle w:val="Body"/>
-        <w:bidi w:val="0"/>
-      </w:pPr>
-    </w:p>
-    <w:p>
-      <w:pPr>
-        <w:pStyle w:val="Body"/>
-        <w:bidi w:val="0"/>
-      </w:pPr>
-    </w:p>
-    <w:p>
-      <w:pPr>
-        <w:pStyle w:val="Body"/>
-        <w:bidi w:val="0"/>
-      </w:pPr>
-    </w:p>
-    <w:p>
-      <w:pPr>
-        <w:pStyle w:val="Body"/>
-        <w:bidi w:val="0"/>
-      </w:pPr>
-    </w:p>
-    <w:p>
-      <w:pPr>
-        <w:pStyle w:val="Body"/>
-        <w:bidi w:val="0"/>
-      </w:pPr>
-    </w:p>
-    <w:p>
-      <w:pPr>
-        <w:pStyle w:val="Body"/>
-        <w:bidi w:val="0"/>
-      </w:pPr>
-    </w:p>
-    <w:p>
-      <w:pPr>
-        <w:pStyle w:val="Body"/>
-        <w:bidi w:val="0"/>
-      </w:pPr>
-    </w:p>
-    <w:p>
-      <w:pPr>
-        <w:pStyle w:val="Body"/>
-        <w:bidi w:val="0"/>
-      </w:pPr>
-    </w:p>
-    <w:p>
-      <w:pPr>
-        <w:pStyle w:val="Body"/>
-        <w:bidi w:val="0"/>
-      </w:pPr>
-    </w:p>
-    <w:p>
-      <w:pPr>
-        <w:pStyle w:val="Body"/>
-        <w:bidi w:val="0"/>
-      </w:pPr>
-    </w:p>
-    <w:p>
-      <w:pPr>
-        <w:pStyle w:val="Body"/>
-        <w:bidi w:val="0"/>
+        <w:pStyle w:val="Body A"/>
+      </w:pPr>
+    </w:p>
+    <w:p>
+      <w:pPr>
+        <w:pStyle w:val="Body A"/>
+      </w:pPr>
+    </w:p>
+    <w:p>
+      <w:pPr>
+        <w:pStyle w:val="Body A"/>
+      </w:pPr>
+    </w:p>
+    <w:p>
+      <w:pPr>
+        <w:pStyle w:val="Body A"/>
+      </w:pPr>
+    </w:p>
+    <w:p>
+      <w:pPr>
+        <w:pStyle w:val="Body A"/>
+      </w:pPr>
+    </w:p>
+    <w:p>
+      <w:pPr>
+        <w:pStyle w:val="Body A"/>
+      </w:pPr>
+    </w:p>
+    <w:p>
+      <w:pPr>
+        <w:pStyle w:val="Body A"/>
+      </w:pPr>
+    </w:p>
+    <w:p>
+      <w:pPr>
+        <w:pStyle w:val="Body A"/>
+      </w:pPr>
+    </w:p>
+    <w:p>
+      <w:pPr>
+        <w:pStyle w:val="Body A"/>
+      </w:pPr>
+    </w:p>
+    <w:p>
+      <w:pPr>
+        <w:pStyle w:val="Body A"/>
+      </w:pPr>
+    </w:p>
+    <w:p>
+      <w:pPr>
+        <w:pStyle w:val="Body A"/>
+      </w:pPr>
+    </w:p>
+    <w:p>
+      <w:pPr>
+        <w:pStyle w:val="Body A"/>
+      </w:pPr>
+    </w:p>
+    <w:p>
+      <w:pPr>
+        <w:pStyle w:val="Body A"/>
+      </w:pPr>
+    </w:p>
+    <w:p>
+      <w:pPr>
+        <w:pStyle w:val="Body A"/>
+      </w:pPr>
+    </w:p>
+    <w:p>
+      <w:pPr>
+        <w:pStyle w:val="Body A"/>
+      </w:pPr>
+    </w:p>
+    <w:p>
+      <w:pPr>
+        <w:pStyle w:val="Body A"/>
+      </w:pPr>
+    </w:p>
+    <w:p>
+      <w:pPr>
+        <w:pStyle w:val="Body A"/>
+      </w:pPr>
+    </w:p>
+    <w:p>
+      <w:pPr>
+        <w:pStyle w:val="Body A"/>
       </w:pPr>
       <w:r>
         <w:drawing>
           <wp:anchor distT="152400" distB="152400" distL="152400" distR="152400" simplePos="0" relativeHeight="251665408" behindDoc="0" locked="0" layoutInCell="1" allowOverlap="1">
             <wp:simplePos x="0" y="0"/>
-            <wp:positionH relativeFrom="margin">
-              <wp:posOffset>3046729</wp:posOffset>
+            <wp:positionH relativeFrom="page">
+              <wp:posOffset>3961129</wp:posOffset>
             </wp:positionH>
             <wp:positionV relativeFrom="line">
-              <wp:posOffset>285901</wp:posOffset>
+              <wp:posOffset>285900</wp:posOffset>
             </wp:positionV>
-            <wp:extent cx="3422876" cy="2567157"/>
+            <wp:extent cx="3422876" cy="2567158"/>
             <wp:effectExtent l="0" t="0" r="0" b="0"/>
             <wp:wrapThrough wrapText="bothSides" distL="152400" distR="152400">
               <wp:wrapPolygon edited="1">
@@ -716,13 +722,13 @@
                 <wp:lineTo x="0" y="0"/>
               </wp:wrapPolygon>
             </wp:wrapThrough>
-            <wp:docPr id="1073741833" name="officeArt object"/>
+            <wp:docPr id="1073741833" name="officeArt object" descr="pasted-image.tiff"/>
             <wp:cNvGraphicFramePr/>
             <a:graphic xmlns:a="http://schemas.openxmlformats.org/drawingml/2006/main">
               <a:graphicData uri="http://schemas.openxmlformats.org/drawingml/2006/picture">
                 <pic:pic xmlns:pic="http://schemas.openxmlformats.org/drawingml/2006/picture">
                   <pic:nvPicPr>
-                    <pic:cNvPr id="1073741833" name="pasted-image.tiff"/>
+                    <pic:cNvPr id="1073741833" name="pasted-image.tiff" descr="pasted-image.tiff"/>
                     <pic:cNvPicPr>
                       <a:picLocks noChangeAspect="1"/>
                     </pic:cNvPicPr>
@@ -738,7 +744,7 @@
                   <pic:spPr>
                     <a:xfrm>
                       <a:off x="0" y="0"/>
-                      <a:ext cx="3422876" cy="2567157"/>
+                      <a:ext cx="3422876" cy="2567158"/>
                     </a:xfrm>
                     <a:prstGeom prst="rect">
                       <a:avLst/>
@@ -758,27 +764,32 @@
     </w:p>
     <w:p>
       <w:pPr>
-        <w:pStyle w:val="Body"/>
-        <w:bidi w:val="0"/>
-      </w:pPr>
-      <w:r>
-        <w:rPr>
+        <w:pStyle w:val="Body A"/>
+        <w:rPr>
+          <w:b w:val="1"/>
+          <w:bCs w:val="1"/>
+        </w:rPr>
+      </w:pPr>
+      <w:r>
+        <w:rPr>
+          <w:b w:val="1"/>
+          <w:bCs w:val="1"/>
           <w:rtl w:val="0"/>
+          <w:lang w:val="en-US"/>
         </w:rPr>
         <w:t>5. Scatter Plots</w:t>
       </w:r>
     </w:p>
     <w:p>
       <w:pPr>
-        <w:pStyle w:val="Body"/>
-        <w:bidi w:val="0"/>
+        <w:pStyle w:val="Body A"/>
       </w:pPr>
       <w:r>
         <w:drawing>
           <wp:anchor distT="152400" distB="152400" distL="152400" distR="152400" simplePos="0" relativeHeight="251661312" behindDoc="0" locked="0" layoutInCell="1" allowOverlap="1">
             <wp:simplePos x="0" y="0"/>
-            <wp:positionH relativeFrom="margin">
-              <wp:posOffset>-302021</wp:posOffset>
+            <wp:positionH relativeFrom="page">
+              <wp:posOffset>612379</wp:posOffset>
             </wp:positionH>
             <wp:positionV relativeFrom="line">
               <wp:posOffset>207092</wp:posOffset>
@@ -794,13 +805,13 @@
                 <wp:lineTo x="0" y="0"/>
               </wp:wrapPolygon>
             </wp:wrapThrough>
-            <wp:docPr id="1073741834" name="officeArt object"/>
+            <wp:docPr id="1073741834" name="officeArt object" descr="pasted-image.tiff"/>
             <wp:cNvGraphicFramePr/>
             <a:graphic xmlns:a="http://schemas.openxmlformats.org/drawingml/2006/main">
               <a:graphicData uri="http://schemas.openxmlformats.org/drawingml/2006/picture">
                 <pic:pic xmlns:pic="http://schemas.openxmlformats.org/drawingml/2006/picture">
                   <pic:nvPicPr>
-                    <pic:cNvPr id="1073741834" name="pasted-image.tiff"/>
+                    <pic:cNvPr id="1073741834" name="pasted-image.tiff" descr="pasted-image.tiff"/>
                     <pic:cNvPicPr>
                       <a:picLocks noChangeAspect="1"/>
                     </pic:cNvPicPr>
@@ -837,56 +848,533 @@
     </w:p>
     <w:p>
       <w:pPr>
-        <w:pStyle w:val="Body"/>
-        <w:bidi w:val="0"/>
-      </w:pPr>
-    </w:p>
-    <w:p>
-      <w:pPr>
-        <w:pStyle w:val="Body"/>
-        <w:bidi w:val="0"/>
-      </w:pPr>
-    </w:p>
-    <w:p>
-      <w:pPr>
-        <w:pStyle w:val="Body"/>
-        <w:bidi w:val="0"/>
-      </w:pPr>
-      <w:r>
-        <w:rPr>
+        <w:pStyle w:val="Body A"/>
+      </w:pPr>
+    </w:p>
+    <w:p>
+      <w:pPr>
+        <w:pStyle w:val="Body A"/>
+        <w:rPr>
+          <w:b w:val="1"/>
+          <w:bCs w:val="1"/>
+        </w:rPr>
+      </w:pPr>
+      <w:r>
+        <w:rPr>
+          <w:b w:val="1"/>
+          <w:bCs w:val="1"/>
           <w:rtl w:val="0"/>
+          <w:lang w:val="en-US"/>
         </w:rPr>
         <w:t>6. Extra credit plots</w:t>
       </w:r>
     </w:p>
     <w:p>
       <w:pPr>
-        <w:pStyle w:val="Body"/>
-        <w:bidi w:val="0"/>
-      </w:pPr>
-    </w:p>
-    <w:p>
-      <w:pPr>
-        <w:pStyle w:val="Body"/>
-        <w:bidi w:val="0"/>
+        <w:pStyle w:val="Body A"/>
+      </w:pPr>
+    </w:p>
+    <w:p>
+      <w:pPr>
+        <w:pStyle w:val="Body A"/>
+      </w:pPr>
+    </w:p>
+    <w:p>
+      <w:pPr>
+        <w:pStyle w:val="Body A"/>
       </w:pPr>
       <w:r>
         <w:rPr>
           <w:rtl w:val="0"/>
         </w:rPr>
+        <w:t>We created the same plots for the other 2 labels: democratic and GOP, in order to compare the sentiment to that expressed towards Trump.</w:t>
+      </w:r>
+    </w:p>
+    <w:p>
+      <w:pPr>
+        <w:pStyle w:val="Body A"/>
+      </w:pPr>
+    </w:p>
+    <w:p>
+      <w:pPr>
+        <w:pStyle w:val="Body A"/>
+      </w:pPr>
+    </w:p>
+    <w:p>
+      <w:pPr>
+        <w:pStyle w:val="Body A"/>
+      </w:pPr>
+    </w:p>
+    <w:p>
+      <w:pPr>
+        <w:pStyle w:val="Body A"/>
+      </w:pPr>
+    </w:p>
+    <w:p>
+      <w:pPr>
+        <w:pStyle w:val="Body A"/>
+      </w:pPr>
+    </w:p>
+    <w:p>
+      <w:pPr>
+        <w:pStyle w:val="Body A"/>
+      </w:pPr>
+      <w:r>
+        <w:rPr>
+          <w:rtl w:val="0"/>
+        </w:rPr>
+        <w:t>Democrati</w:t>
+      </w:r>
+      <w:r>
+        <w:drawing>
+          <wp:anchor distT="152400" distB="152400" distL="152400" distR="152400" simplePos="0" relativeHeight="251667456" behindDoc="0" locked="0" layoutInCell="1" allowOverlap="1">
+            <wp:simplePos x="0" y="0"/>
+            <wp:positionH relativeFrom="page">
+              <wp:posOffset>4348480</wp:posOffset>
+            </wp:positionH>
+            <wp:positionV relativeFrom="page">
+              <wp:posOffset>3502063</wp:posOffset>
+            </wp:positionV>
+            <wp:extent cx="3292260" cy="2469195"/>
+            <wp:effectExtent l="0" t="0" r="0" b="0"/>
+            <wp:wrapThrough wrapText="bothSides" distL="152400" distR="152400">
+              <wp:wrapPolygon edited="1">
+                <wp:start x="0" y="0"/>
+                <wp:lineTo x="21600" y="0"/>
+                <wp:lineTo x="21600" y="21600"/>
+                <wp:lineTo x="0" y="21600"/>
+                <wp:lineTo x="0" y="0"/>
+              </wp:wrapPolygon>
+            </wp:wrapThrough>
+            <wp:docPr id="1073741840" name="officeArt object"/>
+            <wp:cNvGraphicFramePr/>
+            <a:graphic xmlns:a="http://schemas.openxmlformats.org/drawingml/2006/main">
+              <a:graphicData uri="http://schemas.openxmlformats.org/drawingml/2006/picture">
+                <pic:pic xmlns:pic="http://schemas.openxmlformats.org/drawingml/2006/picture">
+                  <pic:nvPicPr>
+                    <pic:cNvPr id="1073741840" name="plot5b_dem.png"/>
+                    <pic:cNvPicPr>
+                      <a:picLocks noChangeAspect="1"/>
+                    </pic:cNvPicPr>
+                  </pic:nvPicPr>
+                  <pic:blipFill>
+                    <a:blip r:embed="rId13">
+                      <a:extLst/>
+                    </a:blip>
+                    <a:stretch>
+                      <a:fillRect/>
+                    </a:stretch>
+                  </pic:blipFill>
+                  <pic:spPr>
+                    <a:xfrm>
+                      <a:off x="0" y="0"/>
+                      <a:ext cx="3292260" cy="2469195"/>
+                    </a:xfrm>
+                    <a:prstGeom prst="rect">
+                      <a:avLst/>
+                    </a:prstGeom>
+                    <a:ln w="12700" cap="flat">
+                      <a:noFill/>
+                      <a:miter lim="400000"/>
+                    </a:ln>
+                    <a:effectLst/>
+                  </pic:spPr>
+                </pic:pic>
+              </a:graphicData>
+            </a:graphic>
+          </wp:anchor>
+        </w:drawing>
+      </w:r>
+      <w:r>
+        <w:rPr>
+          <w:rtl w:val="0"/>
+        </w:rPr>
+        <w:t>c:</w:t>
+      </w:r>
+      <w:r>
+        <w:drawing>
+          <wp:anchor distT="152400" distB="152400" distL="152400" distR="152400" simplePos="0" relativeHeight="251666432" behindDoc="0" locked="0" layoutInCell="1" allowOverlap="1">
+            <wp:simplePos x="0" y="0"/>
+            <wp:positionH relativeFrom="margin">
+              <wp:posOffset>3427729</wp:posOffset>
+            </wp:positionH>
+            <wp:positionV relativeFrom="line">
+              <wp:posOffset>-38100</wp:posOffset>
+            </wp:positionV>
+            <wp:extent cx="3060751" cy="2295564"/>
+            <wp:effectExtent l="0" t="0" r="0" b="0"/>
+            <wp:wrapThrough wrapText="bothSides" distL="152400" distR="152400">
+              <wp:wrapPolygon edited="1">
+                <wp:start x="0" y="0"/>
+                <wp:lineTo x="21600" y="0"/>
+                <wp:lineTo x="21600" y="21600"/>
+                <wp:lineTo x="0" y="21600"/>
+                <wp:lineTo x="0" y="0"/>
+              </wp:wrapPolygon>
+            </wp:wrapThrough>
+            <wp:docPr id="1073741835" name="officeArt object"/>
+            <wp:cNvGraphicFramePr/>
+            <a:graphic xmlns:a="http://schemas.openxmlformats.org/drawingml/2006/main">
+              <a:graphicData uri="http://schemas.openxmlformats.org/drawingml/2006/picture">
+                <pic:pic xmlns:pic="http://schemas.openxmlformats.org/drawingml/2006/picture">
+                  <pic:nvPicPr>
+                    <pic:cNvPr id="1073741835" name="plot5a_dem.png"/>
+                    <pic:cNvPicPr>
+                      <a:picLocks noChangeAspect="1"/>
+                    </pic:cNvPicPr>
+                  </pic:nvPicPr>
+                  <pic:blipFill>
+                    <a:blip r:embed="rId14">
+                      <a:extLst/>
+                    </a:blip>
+                    <a:stretch>
+                      <a:fillRect/>
+                    </a:stretch>
+                  </pic:blipFill>
+                  <pic:spPr>
+                    <a:xfrm>
+                      <a:off x="0" y="0"/>
+                      <a:ext cx="3060751" cy="2295564"/>
+                    </a:xfrm>
+                    <a:prstGeom prst="rect">
+                      <a:avLst/>
+                    </a:prstGeom>
+                    <a:ln w="12700" cap="flat">
+                      <a:noFill/>
+                      <a:miter lim="400000"/>
+                    </a:ln>
+                    <a:effectLst/>
+                  </pic:spPr>
+                </pic:pic>
+              </a:graphicData>
+            </a:graphic>
+          </wp:anchor>
+        </w:drawing>
+      </w:r>
+    </w:p>
+    <w:p>
+      <w:pPr>
+        <w:pStyle w:val="Body A"/>
+      </w:pPr>
+      <w:r>
+        <w:drawing>
+          <wp:anchor distT="152400" distB="152400" distL="152400" distR="152400" simplePos="0" relativeHeight="251669504" behindDoc="0" locked="0" layoutInCell="1" allowOverlap="1">
+            <wp:simplePos x="0" y="0"/>
+            <wp:positionH relativeFrom="margin">
+              <wp:posOffset>3427730</wp:posOffset>
+            </wp:positionH>
+            <wp:positionV relativeFrom="line">
+              <wp:posOffset>4739357</wp:posOffset>
+            </wp:positionV>
+            <wp:extent cx="3162302" cy="2371727"/>
+            <wp:effectExtent l="0" t="0" r="0" b="0"/>
+            <wp:wrapThrough wrapText="bothSides" distL="152400" distR="152400">
+              <wp:wrapPolygon edited="1">
+                <wp:start x="0" y="0"/>
+                <wp:lineTo x="21600" y="0"/>
+                <wp:lineTo x="21600" y="21600"/>
+                <wp:lineTo x="0" y="21600"/>
+                <wp:lineTo x="0" y="0"/>
+              </wp:wrapPolygon>
+            </wp:wrapThrough>
+            <wp:docPr id="1073741836" name="officeArt object"/>
+            <wp:cNvGraphicFramePr/>
+            <a:graphic xmlns:a="http://schemas.openxmlformats.org/drawingml/2006/main">
+              <a:graphicData uri="http://schemas.openxmlformats.org/drawingml/2006/picture">
+                <pic:pic xmlns:pic="http://schemas.openxmlformats.org/drawingml/2006/picture">
+                  <pic:nvPicPr>
+                    <pic:cNvPr id="1073741836" name="part1_dem.png"/>
+                    <pic:cNvPicPr>
+                      <a:picLocks noChangeAspect="1"/>
+                    </pic:cNvPicPr>
+                  </pic:nvPicPr>
+                  <pic:blipFill>
+                    <a:blip r:embed="rId15">
+                      <a:extLst/>
+                    </a:blip>
+                    <a:stretch>
+                      <a:fillRect/>
+                    </a:stretch>
+                  </pic:blipFill>
+                  <pic:spPr>
+                    <a:xfrm>
+                      <a:off x="0" y="0"/>
+                      <a:ext cx="3162302" cy="2371727"/>
+                    </a:xfrm>
+                    <a:prstGeom prst="rect">
+                      <a:avLst/>
+                    </a:prstGeom>
+                    <a:ln w="12700" cap="flat">
+                      <a:noFill/>
+                      <a:miter lim="400000"/>
+                    </a:ln>
+                    <a:effectLst/>
+                  </pic:spPr>
+                </pic:pic>
+              </a:graphicData>
+            </a:graphic>
+          </wp:anchor>
+        </w:drawing>
+      </w:r>
+      <w:r>
+        <w:drawing>
+          <wp:inline distT="0" distB="0" distL="0" distR="0">
+            <wp:extent cx="3227744" cy="2420808"/>
+            <wp:effectExtent l="0" t="0" r="0" b="0"/>
+            <wp:docPr id="1073741837" name="officeArt object"/>
+            <wp:cNvGraphicFramePr/>
+            <a:graphic xmlns:a="http://schemas.openxmlformats.org/drawingml/2006/main">
+              <a:graphicData uri="http://schemas.openxmlformats.org/drawingml/2006/picture">
+                <pic:pic xmlns:pic="http://schemas.openxmlformats.org/drawingml/2006/picture">
+                  <pic:nvPicPr>
+                    <pic:cNvPr id="1073741837" name="neg_map_dem.png"/>
+                    <pic:cNvPicPr>
+                      <a:picLocks noChangeAspect="1"/>
+                    </pic:cNvPicPr>
+                  </pic:nvPicPr>
+                  <pic:blipFill>
+                    <a:blip r:embed="rId16">
+                      <a:extLst/>
+                    </a:blip>
+                    <a:stretch>
+                      <a:fillRect/>
+                    </a:stretch>
+                  </pic:blipFill>
+                  <pic:spPr>
+                    <a:xfrm>
+                      <a:off x="0" y="0"/>
+                      <a:ext cx="3227744" cy="2420808"/>
+                    </a:xfrm>
+                    <a:prstGeom prst="rect">
+                      <a:avLst/>
+                    </a:prstGeom>
+                    <a:ln w="12700" cap="flat">
+                      <a:noFill/>
+                      <a:miter lim="400000"/>
+                    </a:ln>
+                    <a:effectLst/>
+                  </pic:spPr>
+                </pic:pic>
+              </a:graphicData>
+            </a:graphic>
+          </wp:inline>
+        </w:drawing>
+      </w:r>
+      <w:r>
+        <w:drawing>
+          <wp:inline distT="0" distB="0" distL="0" distR="0">
+            <wp:extent cx="3190177" cy="2392633"/>
+            <wp:effectExtent l="0" t="0" r="0" b="0"/>
+            <wp:docPr id="1073741838" name="officeArt object"/>
+            <wp:cNvGraphicFramePr/>
+            <a:graphic xmlns:a="http://schemas.openxmlformats.org/drawingml/2006/main">
+              <a:graphicData uri="http://schemas.openxmlformats.org/drawingml/2006/picture">
+                <pic:pic xmlns:pic="http://schemas.openxmlformats.org/drawingml/2006/picture">
+                  <pic:nvPicPr>
+                    <pic:cNvPr id="1073741838" name="pos_map_dem.png"/>
+                    <pic:cNvPicPr>
+                      <a:picLocks noChangeAspect="1"/>
+                    </pic:cNvPicPr>
+                  </pic:nvPicPr>
+                  <pic:blipFill>
+                    <a:blip r:embed="rId17">
+                      <a:extLst/>
+                    </a:blip>
+                    <a:stretch>
+                      <a:fillRect/>
+                    </a:stretch>
+                  </pic:blipFill>
+                  <pic:spPr>
+                    <a:xfrm>
+                      <a:off x="0" y="0"/>
+                      <a:ext cx="3190177" cy="2392633"/>
+                    </a:xfrm>
+                    <a:prstGeom prst="rect">
+                      <a:avLst/>
+                    </a:prstGeom>
+                    <a:ln w="12700" cap="flat">
+                      <a:noFill/>
+                      <a:miter lim="400000"/>
+                    </a:ln>
+                    <a:effectLst/>
+                  </pic:spPr>
+                </pic:pic>
+              </a:graphicData>
+            </a:graphic>
+          </wp:inline>
+        </w:drawing>
+      </w:r>
+      <w:r>
+        <w:drawing>
+          <wp:anchor distT="152400" distB="152400" distL="152400" distR="152400" simplePos="0" relativeHeight="251668480" behindDoc="0" locked="0" layoutInCell="1" allowOverlap="1">
+            <wp:simplePos x="0" y="0"/>
+            <wp:positionH relativeFrom="margin">
+              <wp:posOffset>-6349</wp:posOffset>
+            </wp:positionH>
+            <wp:positionV relativeFrom="line">
+              <wp:posOffset>2436281</wp:posOffset>
+            </wp:positionV>
+            <wp:extent cx="3293275" cy="1926397"/>
+            <wp:effectExtent l="0" t="0" r="0" b="0"/>
+            <wp:wrapThrough wrapText="bothSides" distL="152400" distR="152400">
+              <wp:wrapPolygon edited="1">
+                <wp:start x="0" y="0"/>
+                <wp:lineTo x="0" y="21600"/>
+                <wp:lineTo x="21600" y="21600"/>
+                <wp:lineTo x="21600" y="0"/>
+                <wp:lineTo x="0" y="0"/>
+              </wp:wrapPolygon>
+            </wp:wrapThrough>
+            <wp:docPr id="1073741839" name="officeArt object"/>
+            <wp:cNvGraphicFramePr/>
+            <a:graphic xmlns:a="http://schemas.openxmlformats.org/drawingml/2006/main">
+              <a:graphicData uri="http://schemas.openxmlformats.org/drawingml/2006/picture">
+                <pic:pic xmlns:pic="http://schemas.openxmlformats.org/drawingml/2006/picture">
+                  <pic:nvPicPr>
+                    <pic:cNvPr id="1073741839" name="diff_map_dem.png"/>
+                    <pic:cNvPicPr>
+                      <a:picLocks noChangeAspect="1"/>
+                    </pic:cNvPicPr>
+                  </pic:nvPicPr>
+                  <pic:blipFill>
+                    <a:blip r:embed="rId18">
+                      <a:extLst/>
+                    </a:blip>
+                    <a:srcRect l="0" t="11003" r="0" b="11003"/>
+                    <a:stretch>
+                      <a:fillRect/>
+                    </a:stretch>
+                  </pic:blipFill>
+                  <pic:spPr>
+                    <a:xfrm>
+                      <a:off x="0" y="0"/>
+                      <a:ext cx="3293275" cy="1926397"/>
+                    </a:xfrm>
+                    <a:prstGeom prst="rect">
+                      <a:avLst/>
+                    </a:prstGeom>
+                    <a:ln w="12700" cap="flat">
+                      <a:noFill/>
+                      <a:miter lim="400000"/>
+                    </a:ln>
+                    <a:effectLst/>
+                  </pic:spPr>
+                </pic:pic>
+              </a:graphicData>
+            </a:graphic>
+          </wp:anchor>
+        </w:drawing>
+      </w:r>
+    </w:p>
+    <w:p>
+      <w:pPr>
+        <w:pStyle w:val="Body A"/>
+      </w:pPr>
+    </w:p>
+    <w:p>
+      <w:pPr>
+        <w:pStyle w:val="Body A"/>
+      </w:pPr>
+    </w:p>
+    <w:p>
+      <w:pPr>
+        <w:pStyle w:val="Body A"/>
+      </w:pPr>
+    </w:p>
+    <w:p>
+      <w:pPr>
+        <w:pStyle w:val="Body A"/>
+      </w:pPr>
+    </w:p>
+    <w:p>
+      <w:pPr>
+        <w:pStyle w:val="Body A"/>
+      </w:pPr>
+    </w:p>
+    <w:p>
+      <w:pPr>
+        <w:pStyle w:val="Body A"/>
+      </w:pPr>
+    </w:p>
+    <w:p>
+      <w:pPr>
+        <w:pStyle w:val="Body A"/>
+      </w:pPr>
+    </w:p>
+    <w:p>
+      <w:pPr>
+        <w:pStyle w:val="Body A"/>
+      </w:pPr>
+    </w:p>
+    <w:p>
+      <w:pPr>
+        <w:pStyle w:val="Body A"/>
+      </w:pPr>
+    </w:p>
+    <w:p>
+      <w:pPr>
+        <w:pStyle w:val="Body A"/>
+      </w:pPr>
+    </w:p>
+    <w:p>
+      <w:pPr>
+        <w:pStyle w:val="Body A"/>
+      </w:pPr>
+    </w:p>
+    <w:p>
+      <w:pPr>
+        <w:pStyle w:val="Body A"/>
+      </w:pPr>
+    </w:p>
+    <w:p>
+      <w:pPr>
+        <w:pStyle w:val="Body A"/>
+      </w:pPr>
+      <w:r>
+        <w:rPr>
+          <w:rtl w:val="0"/>
+        </w:rPr>
         <w:t>7. ROC curve</w:t>
       </w:r>
     </w:p>
     <w:p>
       <w:pPr>
-        <w:pStyle w:val="Body"/>
-        <w:bidi w:val="0"/>
-      </w:pPr>
-    </w:p>
-    <w:p>
-      <w:pPr>
-        <w:pStyle w:val="Body"/>
-        <w:bidi w:val="0"/>
+        <w:pStyle w:val="Body A"/>
+      </w:pPr>
+    </w:p>
+    <w:p>
+      <w:pPr>
+        <w:pStyle w:val="Body A"/>
+      </w:pPr>
+    </w:p>
+    <w:p>
+      <w:pPr>
+        <w:pStyle w:val="Body A"/>
+      </w:pPr>
+    </w:p>
+    <w:p>
+      <w:pPr>
+        <w:pStyle w:val="Body A"/>
+      </w:pPr>
+    </w:p>
+    <w:p>
+      <w:pPr>
+        <w:pStyle w:val="Body A"/>
+      </w:pPr>
+    </w:p>
+    <w:p>
+      <w:pPr>
+        <w:pStyle w:val="Body A"/>
+      </w:pPr>
+    </w:p>
+    <w:p>
+      <w:pPr>
+        <w:pStyle w:val="Body A"/>
+      </w:pPr>
+    </w:p>
+    <w:p>
+      <w:pPr>
+        <w:pStyle w:val="Body A"/>
       </w:pPr>
       <w:r>
         <w:rPr>
@@ -897,25 +1385,35 @@
     </w:p>
     <w:p>
       <w:pPr>
-        <w:pStyle w:val="Body"/>
-        <w:bidi w:val="0"/>
-      </w:pPr>
-    </w:p>
-    <w:p>
-      <w:pPr>
-        <w:pStyle w:val="Body"/>
-        <w:bidi w:val="0"/>
+        <w:pStyle w:val="Body A"/>
+      </w:pPr>
+    </w:p>
+    <w:p>
+      <w:pPr>
+        <w:pStyle w:val="Body A"/>
       </w:pPr>
       <w:r>
         <w:rPr>
           <w:rtl w:val="0"/>
         </w:rPr>
-        <w:t>We notice that /r/politics seems to have an exceedingly negative opinion of President Trump from before he was elected to months after he was inaugurated. There is not one state whose Reddit users express more positive than negative sentiment about Trump. By our model, Arkansas has the most positive things to say about Trump, which isn</w:t>
+        <w:t>We notice that /r/politics seems to have an exceedingly negative opinion of President Trump from before he was elected to months after he was inaugurated. There is not one state whose Reddit users express more positive than negative sentiment about Trump.</w:t>
       </w:r>
       <w:r>
         <w:rPr>
           <w:rtl w:val="0"/>
         </w:rPr>
+        <w:t xml:space="preserve"> It is Reddit after all.</w:t>
+      </w:r>
+      <w:r>
+        <w:rPr>
+          <w:rtl w:val="0"/>
+        </w:rPr>
+        <w:t xml:space="preserve"> By our model, Arkansas has the most positive things to say about Trump, which isn</w:t>
+      </w:r>
+      <w:r>
+        <w:rPr>
+          <w:rtl w:val="0"/>
+        </w:rPr>
         <w:t>’</w:t>
       </w:r>
       <w:r>
@@ -924,83 +1422,103 @@
         </w:rPr>
         <w:t xml:space="preserve">t surprising. Historically, Arkansas is as red a state as you can get, so our model seems to have gotten something right. On the other end of the spectrum, users from Delaware and Vermont, blue states, have the least positive sentiment in their Reddit comments. </w:t>
       </w:r>
-    </w:p>
-    <w:p>
-      <w:pPr>
-        <w:pStyle w:val="Body"/>
-        <w:bidi w:val="0"/>
-      </w:pPr>
-    </w:p>
-    <w:p>
-      <w:pPr>
-        <w:pStyle w:val="Body"/>
-        <w:bidi w:val="0"/>
-      </w:pPr>
-    </w:p>
-    <w:p>
-      <w:pPr>
-        <w:pStyle w:val="Body"/>
-        <w:bidi w:val="0"/>
-      </w:pPr>
-    </w:p>
-    <w:p>
-      <w:pPr>
-        <w:pStyle w:val="Body"/>
-        <w:bidi w:val="0"/>
-      </w:pPr>
-    </w:p>
-    <w:p>
-      <w:pPr>
-        <w:pStyle w:val="Body"/>
-        <w:bidi w:val="0"/>
-      </w:pPr>
-    </w:p>
-    <w:p>
-      <w:pPr>
-        <w:pStyle w:val="Body"/>
-        <w:bidi w:val="0"/>
-      </w:pPr>
-    </w:p>
-    <w:p>
-      <w:pPr>
-        <w:pStyle w:val="Body"/>
-        <w:bidi w:val="0"/>
-      </w:pPr>
-    </w:p>
-    <w:p>
-      <w:pPr>
-        <w:pStyle w:val="Body"/>
-        <w:bidi w:val="0"/>
-      </w:pPr>
-    </w:p>
-    <w:p>
-      <w:pPr>
-        <w:pStyle w:val="Body"/>
-        <w:bidi w:val="0"/>
-      </w:pPr>
-    </w:p>
-    <w:p>
-      <w:pPr>
-        <w:pStyle w:val="Body"/>
-        <w:bidi w:val="0"/>
-      </w:pPr>
-    </w:p>
-    <w:p>
-      <w:pPr>
-        <w:pStyle w:val="Body"/>
-        <w:bidi w:val="0"/>
-      </w:pPr>
-    </w:p>
-    <w:p>
-      <w:pPr>
-        <w:pStyle w:val="Body"/>
-        <w:bidi w:val="0"/>
+      <w:r>
+        <w:rPr>
+          <w:rtl w:val="0"/>
+        </w:rPr>
+        <w:t>When we observe the sentiment towards the democratic party, the shades of quite a few of the states seem to invert. States that had more positive things to say about Trump don</w:t>
+      </w:r>
+      <w:r>
+        <w:rPr>
+          <w:rtl w:val="0"/>
+        </w:rPr>
+        <w:t>’</w:t>
+      </w:r>
+      <w:r>
+        <w:rPr>
+          <w:rtl w:val="0"/>
+        </w:rPr>
+        <w:t>t have the same positive attitude towards the democratic party and vice versa. Overall, Reddit seems to be a forum for people to voice negative thoughts. This probably isn</w:t>
+      </w:r>
+      <w:r>
+        <w:rPr>
+          <w:rtl w:val="0"/>
+        </w:rPr>
+        <w:t>’</w:t>
+      </w:r>
+      <w:r>
+        <w:rPr>
+          <w:rtl w:val="0"/>
+        </w:rPr>
+        <w:t>t because people are naturally pessimistic or angry, but rather because people like to challenge other people</w:t>
+      </w:r>
+      <w:r>
+        <w:rPr>
+          <w:rtl w:val="0"/>
+        </w:rPr>
+        <w:t>’</w:t>
+      </w:r>
+      <w:r>
+        <w:rPr>
+          <w:rtl w:val="0"/>
+        </w:rPr>
+        <w:t>s opinions and stories and the natural sentiment that our model gleans from that is negative.</w:t>
+      </w:r>
+    </w:p>
+    <w:p>
+      <w:pPr>
+        <w:pStyle w:val="Body A"/>
+      </w:pPr>
+    </w:p>
+    <w:p>
+      <w:pPr>
+        <w:pStyle w:val="Body A"/>
+      </w:pPr>
+    </w:p>
+    <w:p>
+      <w:pPr>
+        <w:pStyle w:val="Body A"/>
+      </w:pPr>
+    </w:p>
+    <w:p>
+      <w:pPr>
+        <w:pStyle w:val="Body A"/>
+      </w:pPr>
+    </w:p>
+    <w:p>
+      <w:pPr>
+        <w:pStyle w:val="Body A"/>
+      </w:pPr>
+    </w:p>
+    <w:p>
+      <w:pPr>
+        <w:pStyle w:val="Body A"/>
+      </w:pPr>
+    </w:p>
+    <w:p>
+      <w:pPr>
+        <w:pStyle w:val="Body A"/>
+      </w:pPr>
+    </w:p>
+    <w:p>
+      <w:pPr>
+        <w:pStyle w:val="Body A"/>
+      </w:pPr>
+    </w:p>
+    <w:p>
+      <w:pPr>
+        <w:pStyle w:val="Body A"/>
+      </w:pPr>
+    </w:p>
+    <w:p>
+      <w:pPr>
+        <w:pStyle w:val="Body A"/>
       </w:pPr>
       <w:r/>
     </w:p>
     <w:sectPr>
-      <w:headerReference w:type="default" r:id="rId13"/>
-      <w:footerReference w:type="default" r:id="rId14"/>
+      <w:headerReference w:type="default" r:id="rId19"/>
+      <w:footerReference w:type="default" r:id="rId20"/>
       <w:pgSz w:w="12240" w:h="15840" w:orient="portrait"/>
       <w:pgMar w:top="1440" w:right="1440" w:bottom="1440" w:left="1440" w:header="720" w:footer="864"/>
       <w:bidi w:val="0"/>
@@ -1012,6 +1530,10 @@
 <file path=word/footer1.xml><?xml version="1.0" encoding="utf-8"?>
 <w:ftr xmlns:r="http://schemas.openxmlformats.org/officeDocument/2006/relationships" xmlns:wp="http://schemas.openxmlformats.org/drawingml/2006/wordprocessingDrawing" xmlns:w="http://schemas.openxmlformats.org/wordprocessingml/2006/main" xmlns:w10="urn:schemas-microsoft-com:office:word" xmlns:w14="http://schemas.microsoft.com/office/word/2010/wordml" xmlns:wps="http://schemas.microsoft.com/office/word/2010/wordprocessingShape" xmlns:wpg="http://schemas.microsoft.com/office/word/2010/wordprocessingGroup" xmlns:mc="http://schemas.openxmlformats.org/markup-compatibility/2006" xmlns:v="urn:schemas-microsoft-com:vml" xmlns:o="urn:schemas-microsoft-com:office:office" xmlns:m="http://schemas.openxmlformats.org/officeDocument/2006/math" mc:Ignorable="w14">
   <w:p>
+    <w:pPr>
+      <w:pStyle w:val="Header &amp; Footer"/>
+      <w:bidi w:val="0"/>
+    </w:pPr>
     <w:r/>
   </w:p>
 </w:ftr>
@@ -1020,6 +1542,10 @@
 <file path=word/header1.xml><?xml version="1.0" encoding="utf-8"?>
 <w:hdr xmlns:r="http://schemas.openxmlformats.org/officeDocument/2006/relationships" xmlns:wp="http://schemas.openxmlformats.org/drawingml/2006/wordprocessingDrawing" xmlns:w="http://schemas.openxmlformats.org/wordprocessingml/2006/main" xmlns:w10="urn:schemas-microsoft-com:office:word" xmlns:w14="http://schemas.microsoft.com/office/word/2010/wordml" xmlns:wps="http://schemas.microsoft.com/office/word/2010/wordprocessingShape" xmlns:wpg="http://schemas.microsoft.com/office/word/2010/wordprocessingGroup" xmlns:mc="http://schemas.openxmlformats.org/markup-compatibility/2006" xmlns:v="urn:schemas-microsoft-com:vml" xmlns:o="urn:schemas-microsoft-com:office:office" xmlns:m="http://schemas.openxmlformats.org/officeDocument/2006/math" mc:Ignorable="w14">
   <w:p>
+    <w:pPr>
+      <w:pStyle w:val="Header &amp; Footer"/>
+      <w:bidi w:val="0"/>
+    </w:pPr>
     <w:r/>
   </w:p>
 </w:hdr>
@@ -1132,9 +1658,49 @@
     <w:next w:val="No List"/>
     <w:pPr/>
   </w:style>
-  <w:style w:type="paragraph" w:styleId="Body">
-    <w:name w:val="Body"/>
-    <w:next w:val="Body"/>
+  <w:style w:type="paragraph" w:styleId="Header &amp; Footer">
+    <w:name w:val="Header &amp; Footer"/>
+    <w:next w:val="Header &amp; Footer"/>
+    <w:pPr>
+      <w:keepNext w:val="0"/>
+      <w:keepLines w:val="0"/>
+      <w:pageBreakBefore w:val="0"/>
+      <w:widowControl w:val="1"/>
+      <w:shd w:val="clear" w:color="auto" w:fill="auto"/>
+      <w:tabs>
+        <w:tab w:val="right" w:pos="9020"/>
+      </w:tabs>
+      <w:suppressAutoHyphens w:val="0"/>
+      <w:bidi w:val="0"/>
+      <w:spacing w:before="0" w:after="0" w:line="240" w:lineRule="auto"/>
+      <w:ind w:left="0" w:right="0" w:firstLine="0"/>
+      <w:jc w:val="left"/>
+      <w:outlineLvl w:val="9"/>
+    </w:pPr>
+    <w:rPr>
+      <w:rFonts w:ascii="Helvetica" w:cs="Arial Unicode MS" w:hAnsi="Helvetica" w:eastAsia="Arial Unicode MS"/>
+      <w:b w:val="0"/>
+      <w:bCs w:val="0"/>
+      <w:i w:val="0"/>
+      <w:iCs w:val="0"/>
+      <w:caps w:val="0"/>
+      <w:smallCaps w:val="0"/>
+      <w:strike w:val="0"/>
+      <w:dstrike w:val="0"/>
+      <w:outline w:val="0"/>
+      <w:color w:val="000000"/>
+      <w:spacing w:val="0"/>
+      <w:kern w:val="0"/>
+      <w:position w:val="0"/>
+      <w:sz w:val="24"/>
+      <w:szCs w:val="24"/>
+      <w:u w:val="none"/>
+      <w:vertAlign w:val="baseline"/>
+    </w:rPr>
+  </w:style>
+  <w:style w:type="paragraph" w:styleId="Body A">
+    <w:name w:val="Body A"/>
+    <w:next w:val="Body A"/>
     <w:pPr>
       <w:keepNext w:val="0"/>
       <w:keepLines w:val="0"/>
@@ -1165,7 +1731,7 @@
       <w:position w:val="0"/>
       <w:sz w:val="22"/>
       <w:szCs w:val="22"/>
-      <w:u w:val="none"/>
+      <w:u w:val="none" w:color="000000"/>
       <w:vertAlign w:val="baseline"/>
       <w:lang w:val="en-US"/>
     </w:rPr>
@@ -1184,10 +1750,10 @@
         <a:srgbClr val="FFFFFF"/>
       </a:lt1>
       <a:dk2>
-        <a:srgbClr val="404040"/>
+        <a:srgbClr val="A7A7A7"/>
       </a:dk2>
       <a:lt2>
-        <a:srgbClr val="BFBFBF"/>
+        <a:srgbClr val="535353"/>
       </a:lt2>
       <a:accent1>
         <a:srgbClr val="499BC9"/>
@@ -1381,14 +1947,15 @@
   <a:objectDefaults>
     <a:spDef>
       <a:spPr>
-        <a:blipFill rotWithShape="1">
-          <a:blip r:embed="rId1"/>
-          <a:srcRect l="0" t="0" r="0" b="0"/>
-          <a:tile tx="0" ty="0" sx="100000" sy="100000" flip="none" algn="tl"/>
-        </a:blipFill>
-        <a:ln w="12700" cap="flat">
-          <a:noFill/>
-          <a:miter lim="400000"/>
+        <a:solidFill>
+          <a:srgbClr val="FFFFFF"/>
+        </a:solidFill>
+        <a:ln w="25400" cap="flat">
+          <a:solidFill>
+            <a:schemeClr val="accent1"/>
+          </a:solidFill>
+          <a:prstDash val="solid"/>
+          <a:round/>
         </a:ln>
         <a:effectLst>
           <a:outerShdw sx="100000" sy="100000" kx="0" ky="0" algn="b" rotWithShape="0" blurRad="38100" dist="25400" dir="5400000">
@@ -1403,35 +1970,29 @@
         <a:spAutoFit/>
       </a:bodyPr>
       <a:lstStyle>
-        <a:defPPr marL="0" marR="0" indent="0" algn="ctr" defTabSz="457200" rtl="0" fontAlgn="auto" latinLnBrk="0" hangingPunct="0">
-          <a:lnSpc>
-            <a:spcPct val="100000"/>
-          </a:lnSpc>
-          <a:spcBef>
-            <a:spcPts val="0"/>
-          </a:spcBef>
-          <a:spcAft>
-            <a:spcPts val="0"/>
-          </a:spcAft>
-          <a:buClrTx/>
-          <a:buSzTx/>
-          <a:buFontTx/>
-          <a:buNone/>
-          <a:tabLst/>
-          <a:defRPr b="0" baseline="0" cap="none" i="0" spc="0" strike="noStrike" sz="1200" u="none" kumimoji="0" normalizeH="0">
-            <a:ln>
-              <a:noFill/>
-            </a:ln>
-            <a:solidFill>
-              <a:srgbClr val="FFFFFF"/>
-            </a:solidFill>
-            <a:effectLst>
-              <a:outerShdw sx="100000" sy="100000" kx="0" ky="0" algn="b" rotWithShape="0" blurRad="25400" dist="23998" dir="2700000">
-                <a:srgbClr val="000000">
-                  <a:alpha val="31034"/>
-                </a:srgbClr>
-              </a:outerShdw>
-            </a:effectLst>
+        <a:defPPr marL="0" marR="0" indent="0" algn="l" defTabSz="914400" rtl="0" fontAlgn="auto" latinLnBrk="0" hangingPunct="0">
+          <a:lnSpc>
+            <a:spcPct val="100000"/>
+          </a:lnSpc>
+          <a:spcBef>
+            <a:spcPts val="0"/>
+          </a:spcBef>
+          <a:spcAft>
+            <a:spcPts val="0"/>
+          </a:spcAft>
+          <a:buClrTx/>
+          <a:buSzTx/>
+          <a:buFontTx/>
+          <a:buNone/>
+          <a:tabLst/>
+          <a:defRPr b="0" baseline="0" cap="none" i="0" spc="0" strike="noStrike" sz="1800" u="none" kumimoji="0" normalizeH="0">
+            <a:ln>
+              <a:noFill/>
+            </a:ln>
+            <a:solidFill>
+              <a:srgbClr val="000000"/>
+            </a:solidFill>
+            <a:effectLst/>
             <a:uFillTx/>
             <a:latin typeface="+mn-lt"/>
             <a:ea typeface="+mn-ea"/>
@@ -1684,14 +2245,20 @@
     <a:lnDef>
       <a:spPr>
         <a:noFill/>
-        <a:ln w="6350" cap="flat">
+        <a:ln w="25400" cap="flat">
           <a:solidFill>
-            <a:srgbClr val="000000"/>
+            <a:schemeClr val="accent1"/>
           </a:solidFill>
           <a:prstDash val="solid"/>
-          <a:miter lim="400000"/>
+          <a:round/>
         </a:ln>
-        <a:effectLst/>
+        <a:effectLst>
+          <a:outerShdw sx="100000" sy="100000" kx="0" ky="0" algn="b" rotWithShape="0" blurRad="38100" dist="25400" dir="5400000">
+            <a:srgbClr val="000000">
+              <a:alpha val="50000"/>
+            </a:srgbClr>
+          </a:outerShdw>
+        </a:effectLst>
         <a:sp3d/>
       </a:spPr>
       <a:bodyPr rot="0" spcFirstLastPara="1" vertOverflow="overflow" horzOverflow="overflow" vert="horz" wrap="square" lIns="91439" tIns="45719" rIns="91439" bIns="45719" numCol="1" spcCol="38100" rtlCol="0" anchor="t" upright="0">
@@ -1980,22 +2547,22 @@
         <a:spAutoFit/>
       </a:bodyPr>
       <a:lstStyle>
-        <a:defPPr marL="0" marR="0" indent="0" algn="l" defTabSz="457200" rtl="0" fontAlgn="auto" latinLnBrk="0" hangingPunct="0">
-          <a:lnSpc>
-            <a:spcPct val="100000"/>
-          </a:lnSpc>
-          <a:spcBef>
-            <a:spcPts val="0"/>
-          </a:spcBef>
-          <a:spcAft>
-            <a:spcPts val="0"/>
-          </a:spcAft>
-          <a:buClrTx/>
-          <a:buSzTx/>
-          <a:buFontTx/>
-          <a:buNone/>
-          <a:tabLst/>
-          <a:defRPr b="0" baseline="0" cap="none" i="0" spc="0" strike="noStrike" sz="1100" u="none" kumimoji="0" normalizeH="0">
+        <a:defPPr marL="0" marR="0" indent="0" algn="l" defTabSz="914400" rtl="0" fontAlgn="auto" latinLnBrk="0" hangingPunct="0">
+          <a:lnSpc>
+            <a:spcPct val="100000"/>
+          </a:lnSpc>
+          <a:spcBef>
+            <a:spcPts val="0"/>
+          </a:spcBef>
+          <a:spcAft>
+            <a:spcPts val="0"/>
+          </a:spcAft>
+          <a:buClrTx/>
+          <a:buSzTx/>
+          <a:buFontTx/>
+          <a:buNone/>
+          <a:tabLst/>
+          <a:defRPr b="0" baseline="0" cap="none" i="0" spc="0" strike="noStrike" sz="1800" u="none" kumimoji="0" normalizeH="0">
             <a:ln>
               <a:noFill/>
             </a:ln>

</xml_diff>

<commit_message>
add questions to report
</commit_message>
<xml_diff>
--- a/B/report.docx
+++ b/B/report.docx
@@ -1309,30 +1309,17 @@
     <w:p>
       <w:pPr>
         <w:pStyle w:val="Body A"/>
-      </w:pPr>
-    </w:p>
-    <w:p>
-      <w:pPr>
-        <w:pStyle w:val="Body A"/>
-      </w:pPr>
-    </w:p>
-    <w:p>
-      <w:pPr>
-        <w:pStyle w:val="Body A"/>
-      </w:pPr>
-    </w:p>
-    <w:p>
-      <w:pPr>
-        <w:pStyle w:val="Body A"/>
-      </w:pPr>
-    </w:p>
-    <w:p>
-      <w:pPr>
-        <w:pStyle w:val="Body A"/>
-      </w:pPr>
-      <w:r>
-        <w:rPr>
-          <w:rtl w:val="0"/>
+        <w:rPr>
+          <w:b w:val="1"/>
+          <w:bCs w:val="1"/>
+        </w:rPr>
+      </w:pPr>
+      <w:r>
+        <w:rPr>
+          <w:b w:val="1"/>
+          <w:bCs w:val="1"/>
+          <w:rtl w:val="0"/>
+          <w:lang w:val="en-US"/>
         </w:rPr>
         <w:t>7. ROC curve</w:t>
       </w:r>
@@ -1350,38 +1337,29 @@
     <w:p>
       <w:pPr>
         <w:pStyle w:val="Body A"/>
-      </w:pPr>
-    </w:p>
-    <w:p>
-      <w:pPr>
-        <w:pStyle w:val="Body A"/>
-      </w:pPr>
-    </w:p>
-    <w:p>
-      <w:pPr>
-        <w:pStyle w:val="Body A"/>
-      </w:pPr>
-    </w:p>
-    <w:p>
-      <w:pPr>
-        <w:pStyle w:val="Body A"/>
-      </w:pPr>
-    </w:p>
-    <w:p>
-      <w:pPr>
-        <w:pStyle w:val="Body A"/>
-      </w:pPr>
-    </w:p>
-    <w:p>
-      <w:pPr>
-        <w:pStyle w:val="Body A"/>
-      </w:pPr>
-      <w:r>
-        <w:rPr>
-          <w:rtl w:val="0"/>
+        <w:rPr>
+          <w:b w:val="1"/>
+          <w:bCs w:val="1"/>
+        </w:rPr>
+      </w:pPr>
+      <w:r>
+        <w:rPr>
+          <w:b w:val="1"/>
+          <w:bCs w:val="1"/>
+          <w:rtl w:val="0"/>
+          <w:lang w:val="en-US"/>
         </w:rPr>
         <w:t>8. Paragraph</w:t>
       </w:r>
+      <w:r>
+        <w:rPr>
+          <w:b w:val="1"/>
+          <w:bCs w:val="1"/>
+          <w:rtl w:val="0"/>
+          <w:lang w:val="en-US"/>
+        </w:rPr>
+        <w:t xml:space="preserve"> summarizing findings</w:t>
+      </w:r>
     </w:p>
     <w:p>
       <w:pPr>
@@ -1482,39 +1460,1191 @@
     </w:p>
     <w:p>
       <w:pPr>
-        <w:pStyle w:val="Body A"/>
-      </w:pPr>
-    </w:p>
-    <w:p>
-      <w:pPr>
-        <w:pStyle w:val="Body A"/>
-      </w:pPr>
-    </w:p>
-    <w:p>
-      <w:pPr>
-        <w:pStyle w:val="Body A"/>
-      </w:pPr>
-    </w:p>
-    <w:p>
-      <w:pPr>
-        <w:pStyle w:val="Body A"/>
-      </w:pPr>
-    </w:p>
-    <w:p>
-      <w:pPr>
-        <w:pStyle w:val="Body A"/>
-      </w:pPr>
-    </w:p>
-    <w:p>
-      <w:pPr>
-        <w:pStyle w:val="Body A"/>
-      </w:pPr>
-    </w:p>
-    <w:p>
-      <w:pPr>
-        <w:pStyle w:val="Body A"/>
-      </w:pPr>
-      <w:r/>
+        <w:pStyle w:val="Default"/>
+        <w:bidi w:val="0"/>
+        <w:ind w:left="0" w:right="0" w:firstLine="0"/>
+        <w:jc w:val="left"/>
+        <w:rPr>
+          <w:color w:val="24292e"/>
+          <w:rtl w:val="0"/>
+        </w:rPr>
+      </w:pPr>
+      <w:r>
+        <w:rPr>
+          <w:color w:val="24292e"/>
+          <w:rtl w:val="0"/>
+          <w:lang w:val="en-US"/>
+        </w:rPr>
+        <w:t>QUESTION 1:</w:t>
+      </w:r>
+    </w:p>
+    <w:p>
+      <w:pPr>
+        <w:pStyle w:val="Default"/>
+        <w:bidi w:val="0"/>
+        <w:ind w:left="0" w:right="0" w:firstLine="0"/>
+        <w:jc w:val="right"/>
+        <w:rPr>
+          <w:color w:val="1b1f23"/>
+          <w:rtl w:val="0"/>
+        </w:rPr>
+      </w:pPr>
+    </w:p>
+    <w:p>
+      <w:pPr>
+        <w:pStyle w:val="Default"/>
+        <w:bidi w:val="0"/>
+        <w:ind w:left="0" w:right="0" w:firstLine="0"/>
+        <w:jc w:val="left"/>
+        <w:rPr>
+          <w:color w:val="24292e"/>
+          <w:rtl w:val="0"/>
+        </w:rPr>
+      </w:pPr>
+      <w:r>
+        <w:rPr>
+          <w:color w:val="24292e"/>
+          <w:rtl w:val="0"/>
+          <w:lang w:val="en-US"/>
+        </w:rPr>
+        <w:t># Check out some rows in the labeled dataframe</w:t>
+      </w:r>
+      <w:r>
+        <w:rPr>
+          <w:color w:val="24292e"/>
+          <w:rtl w:val="0"/>
+          <w:lang w:val="en-US"/>
+        </w:rPr>
+        <w:t xml:space="preserve">: </w:t>
+      </w:r>
+      <w:r>
+        <w:rPr>
+          <w:color w:val="24292e"/>
+          <w:rtl w:val="0"/>
+          <w:lang w:val="en-US"/>
+        </w:rPr>
+        <w:t>labeled.show()</w:t>
+      </w:r>
+    </w:p>
+    <w:p>
+      <w:pPr>
+        <w:pStyle w:val="Default"/>
+        <w:bidi w:val="0"/>
+        <w:ind w:left="0" w:right="0" w:firstLine="0"/>
+        <w:jc w:val="right"/>
+        <w:rPr>
+          <w:color w:val="1b1f23"/>
+          <w:rtl w:val="0"/>
+        </w:rPr>
+      </w:pPr>
+    </w:p>
+    <w:p>
+      <w:pPr>
+        <w:pStyle w:val="Default"/>
+        <w:bidi w:val="0"/>
+        <w:ind w:left="0" w:right="0" w:firstLine="0"/>
+        <w:jc w:val="left"/>
+        <w:rPr>
+          <w:color w:val="24292e"/>
+          <w:rtl w:val="0"/>
+        </w:rPr>
+      </w:pPr>
+      <w:r>
+        <w:rPr>
+          <w:color w:val="24292e"/>
+          <w:rtl w:val="0"/>
+          <w:lang w:val="en-US"/>
+        </w:rPr>
+        <w:t>Functional Dependencies:</w:t>
+      </w:r>
+    </w:p>
+    <w:p>
+      <w:pPr>
+        <w:pStyle w:val="Default"/>
+        <w:bidi w:val="0"/>
+        <w:ind w:left="0" w:right="0" w:firstLine="0"/>
+        <w:jc w:val="right"/>
+        <w:rPr>
+          <w:color w:val="1b1f23"/>
+          <w:rtl w:val="0"/>
+        </w:rPr>
+      </w:pPr>
+    </w:p>
+    <w:p>
+      <w:pPr>
+        <w:pStyle w:val="Default"/>
+        <w:bidi w:val="0"/>
+        <w:ind w:left="0" w:right="0" w:firstLine="0"/>
+        <w:jc w:val="left"/>
+        <w:rPr>
+          <w:color w:val="24292e"/>
+          <w:rtl w:val="0"/>
+        </w:rPr>
+      </w:pPr>
+      <w:r>
+        <w:rPr>
+          <w:color w:val="24292e"/>
+          <w:rtl w:val="0"/>
+        </w:rPr>
+        <w:t>- Input.id ---&gt; labeldem, labelgop, labeldjt</w:t>
+      </w:r>
+    </w:p>
+    <w:p>
+      <w:pPr>
+        <w:pStyle w:val="Default"/>
+        <w:bidi w:val="0"/>
+        <w:ind w:left="0" w:right="0" w:firstLine="0"/>
+        <w:jc w:val="right"/>
+        <w:rPr>
+          <w:color w:val="1b1f23"/>
+          <w:rtl w:val="0"/>
+        </w:rPr>
+      </w:pPr>
+    </w:p>
+    <w:p>
+      <w:pPr>
+        <w:pStyle w:val="Default"/>
+        <w:bidi w:val="0"/>
+        <w:ind w:left="0" w:right="0" w:firstLine="0"/>
+        <w:jc w:val="left"/>
+        <w:rPr>
+          <w:color w:val="24292e"/>
+          <w:rtl w:val="0"/>
+        </w:rPr>
+      </w:pPr>
+      <w:r>
+        <w:rPr>
+          <w:color w:val="24292e"/>
+          <w:rtl w:val="0"/>
+          <w:lang w:val="en-US"/>
+        </w:rPr>
+        <w:t>Which implies, by Armstrong axioms:</w:t>
+      </w:r>
+    </w:p>
+    <w:p>
+      <w:pPr>
+        <w:pStyle w:val="Default"/>
+        <w:bidi w:val="0"/>
+        <w:ind w:left="0" w:right="0" w:firstLine="0"/>
+        <w:jc w:val="right"/>
+        <w:rPr>
+          <w:color w:val="1b1f23"/>
+          <w:rtl w:val="0"/>
+        </w:rPr>
+      </w:pPr>
+    </w:p>
+    <w:p>
+      <w:pPr>
+        <w:pStyle w:val="Default"/>
+        <w:bidi w:val="0"/>
+        <w:ind w:left="0" w:right="0" w:firstLine="0"/>
+        <w:jc w:val="left"/>
+        <w:rPr>
+          <w:color w:val="24292e"/>
+          <w:rtl w:val="0"/>
+        </w:rPr>
+      </w:pPr>
+      <w:r>
+        <w:rPr>
+          <w:color w:val="24292e"/>
+          <w:rtl w:val="0"/>
+        </w:rPr>
+        <w:t>- Input.id ---&gt; labeldem</w:t>
+      </w:r>
+    </w:p>
+    <w:p>
+      <w:pPr>
+        <w:pStyle w:val="Default"/>
+        <w:bidi w:val="0"/>
+        <w:ind w:left="0" w:right="0" w:firstLine="0"/>
+        <w:jc w:val="left"/>
+        <w:rPr>
+          <w:color w:val="24292e"/>
+          <w:rtl w:val="0"/>
+        </w:rPr>
+      </w:pPr>
+      <w:r>
+        <w:rPr>
+          <w:color w:val="24292e"/>
+          <w:rtl w:val="0"/>
+        </w:rPr>
+        <w:t>- Input.id ---&gt; labelgop</w:t>
+      </w:r>
+    </w:p>
+    <w:p>
+      <w:pPr>
+        <w:pStyle w:val="Default"/>
+        <w:bidi w:val="0"/>
+        <w:ind w:left="0" w:right="0" w:firstLine="0"/>
+        <w:jc w:val="left"/>
+        <w:rPr>
+          <w:color w:val="24292e"/>
+          <w:rtl w:val="0"/>
+        </w:rPr>
+      </w:pPr>
+      <w:r>
+        <w:rPr>
+          <w:color w:val="24292e"/>
+          <w:rtl w:val="0"/>
+        </w:rPr>
+        <w:t>- Input.id ---&gt; labeldjt</w:t>
+      </w:r>
+    </w:p>
+    <w:p>
+      <w:pPr>
+        <w:pStyle w:val="Default"/>
+        <w:bidi w:val="0"/>
+        <w:ind w:left="0" w:right="0" w:firstLine="0"/>
+        <w:jc w:val="right"/>
+        <w:rPr>
+          <w:color w:val="1b1f23"/>
+          <w:rtl w:val="0"/>
+        </w:rPr>
+      </w:pPr>
+    </w:p>
+    <w:p>
+      <w:pPr>
+        <w:pStyle w:val="Default"/>
+        <w:bidi w:val="0"/>
+        <w:ind w:left="0" w:right="0" w:firstLine="0"/>
+        <w:jc w:val="left"/>
+        <w:rPr>
+          <w:color w:val="24292e"/>
+          <w:rtl w:val="0"/>
+        </w:rPr>
+      </w:pPr>
+      <w:r>
+        <w:rPr>
+          <w:color w:val="24292e"/>
+          <w:rtl w:val="0"/>
+          <w:lang w:val="fr-FR"/>
+        </w:rPr>
+        <w:t>- Et al. by decomposition/association</w:t>
+      </w:r>
+    </w:p>
+    <w:p>
+      <w:pPr>
+        <w:pStyle w:val="Default"/>
+        <w:bidi w:val="0"/>
+        <w:ind w:left="0" w:right="0" w:firstLine="0"/>
+        <w:jc w:val="left"/>
+        <w:rPr>
+          <w:color w:val="24292e"/>
+          <w:rtl w:val="0"/>
+        </w:rPr>
+      </w:pPr>
+    </w:p>
+    <w:p>
+      <w:pPr>
+        <w:pStyle w:val="Default"/>
+        <w:bidi w:val="0"/>
+        <w:ind w:left="0" w:right="0" w:firstLine="0"/>
+        <w:jc w:val="left"/>
+        <w:rPr>
+          <w:color w:val="24292e"/>
+          <w:rtl w:val="0"/>
+        </w:rPr>
+      </w:pPr>
+    </w:p>
+    <w:p>
+      <w:pPr>
+        <w:pStyle w:val="Default"/>
+        <w:bidi w:val="0"/>
+        <w:ind w:left="0" w:right="0" w:firstLine="0"/>
+        <w:jc w:val="left"/>
+        <w:rPr>
+          <w:color w:val="24292e"/>
+          <w:rtl w:val="0"/>
+        </w:rPr>
+      </w:pPr>
+      <w:r>
+        <w:rPr>
+          <w:color w:val="24292e"/>
+          <w:rtl w:val="0"/>
+          <w:lang w:val="en-US"/>
+        </w:rPr>
+        <w:t>QUESTION 2:</w:t>
+      </w:r>
+    </w:p>
+    <w:p>
+      <w:pPr>
+        <w:pStyle w:val="Default"/>
+        <w:bidi w:val="0"/>
+        <w:ind w:left="0" w:right="0" w:firstLine="0"/>
+        <w:jc w:val="right"/>
+        <w:rPr>
+          <w:color w:val="1b1f23"/>
+          <w:rtl w:val="0"/>
+        </w:rPr>
+      </w:pPr>
+    </w:p>
+    <w:p>
+      <w:pPr>
+        <w:pStyle w:val="Default"/>
+        <w:bidi w:val="0"/>
+        <w:ind w:left="0" w:right="0" w:firstLine="0"/>
+        <w:jc w:val="left"/>
+        <w:rPr>
+          <w:color w:val="24292e"/>
+          <w:rtl w:val="0"/>
+        </w:rPr>
+      </w:pPr>
+      <w:r>
+        <w:rPr>
+          <w:color w:val="24292e"/>
+          <w:rtl w:val="0"/>
+          <w:lang w:val="en-US"/>
+        </w:rPr>
+        <w:t>Checkout the schema for comments dataframe</w:t>
+      </w:r>
+      <w:r>
+        <w:rPr>
+          <w:color w:val="24292e"/>
+          <w:rtl w:val="0"/>
+          <w:lang w:val="en-US"/>
+        </w:rPr>
+        <w:t xml:space="preserve">:  </w:t>
+        <w:tab/>
+      </w:r>
+      <w:r>
+        <w:rPr>
+          <w:color w:val="24292e"/>
+          <w:rtl w:val="0"/>
+          <w:lang w:val="en-US"/>
+        </w:rPr>
+        <w:t>comments.printSchema()</w:t>
+      </w:r>
+    </w:p>
+    <w:p>
+      <w:pPr>
+        <w:pStyle w:val="Default"/>
+        <w:bidi w:val="0"/>
+        <w:ind w:left="0" w:right="0" w:firstLine="0"/>
+        <w:jc w:val="right"/>
+        <w:rPr>
+          <w:color w:val="1b1f23"/>
+          <w:rtl w:val="0"/>
+        </w:rPr>
+      </w:pPr>
+    </w:p>
+    <w:p>
+      <w:pPr>
+        <w:pStyle w:val="Default"/>
+        <w:bidi w:val="0"/>
+        <w:ind w:left="0" w:right="0" w:firstLine="0"/>
+        <w:jc w:val="left"/>
+        <w:rPr>
+          <w:color w:val="24292e"/>
+          <w:rtl w:val="0"/>
+        </w:rPr>
+      </w:pPr>
+      <w:r>
+        <w:rPr>
+          <w:color w:val="24292e"/>
+          <w:rtl w:val="0"/>
+          <w:lang w:val="nl-NL"/>
+        </w:rPr>
+        <w:t>root</w:t>
+      </w:r>
+    </w:p>
+    <w:p>
+      <w:pPr>
+        <w:pStyle w:val="Default"/>
+        <w:bidi w:val="0"/>
+        <w:ind w:left="0" w:right="0" w:firstLine="0"/>
+        <w:jc w:val="left"/>
+        <w:rPr>
+          <w:color w:val="24292e"/>
+          <w:rtl w:val="0"/>
+        </w:rPr>
+      </w:pPr>
+      <w:r>
+        <w:rPr>
+          <w:color w:val="24292e"/>
+          <w:rtl w:val="0"/>
+          <w:lang w:val="en-US"/>
+        </w:rPr>
+        <w:t>|-- author: string (nullable = true)</w:t>
+      </w:r>
+    </w:p>
+    <w:p>
+      <w:pPr>
+        <w:pStyle w:val="Default"/>
+        <w:bidi w:val="0"/>
+        <w:ind w:left="0" w:right="0" w:firstLine="0"/>
+        <w:jc w:val="left"/>
+        <w:rPr>
+          <w:color w:val="24292e"/>
+          <w:rtl w:val="0"/>
+        </w:rPr>
+      </w:pPr>
+      <w:r>
+        <w:rPr>
+          <w:color w:val="24292e"/>
+          <w:rtl w:val="0"/>
+          <w:lang w:val="en-US"/>
+        </w:rPr>
+        <w:t>|-- author_cakeday: boolean (nullable = true)</w:t>
+      </w:r>
+    </w:p>
+    <w:p>
+      <w:pPr>
+        <w:pStyle w:val="Default"/>
+        <w:bidi w:val="0"/>
+        <w:ind w:left="0" w:right="0" w:firstLine="0"/>
+        <w:jc w:val="left"/>
+        <w:rPr>
+          <w:color w:val="24292e"/>
+          <w:rtl w:val="0"/>
+        </w:rPr>
+      </w:pPr>
+      <w:r>
+        <w:rPr>
+          <w:color w:val="24292e"/>
+          <w:rtl w:val="0"/>
+          <w:lang w:val="en-US"/>
+        </w:rPr>
+        <w:t>|-- author_flair_css_class: string (nullable = true)</w:t>
+      </w:r>
+    </w:p>
+    <w:p>
+      <w:pPr>
+        <w:pStyle w:val="Default"/>
+        <w:bidi w:val="0"/>
+        <w:ind w:left="0" w:right="0" w:firstLine="0"/>
+        <w:jc w:val="left"/>
+        <w:rPr>
+          <w:color w:val="24292e"/>
+          <w:rtl w:val="0"/>
+        </w:rPr>
+      </w:pPr>
+      <w:r>
+        <w:rPr>
+          <w:color w:val="24292e"/>
+          <w:rtl w:val="0"/>
+          <w:lang w:val="en-US"/>
+        </w:rPr>
+        <w:t xml:space="preserve">|-- author_flair_text: string (nullable = true) </w:t>
+      </w:r>
+    </w:p>
+    <w:p>
+      <w:pPr>
+        <w:pStyle w:val="Default"/>
+        <w:bidi w:val="0"/>
+        <w:ind w:left="0" w:right="0" w:firstLine="0"/>
+        <w:jc w:val="left"/>
+        <w:rPr>
+          <w:color w:val="24292e"/>
+          <w:rtl w:val="0"/>
+        </w:rPr>
+      </w:pPr>
+      <w:r>
+        <w:rPr>
+          <w:color w:val="24292e"/>
+          <w:rtl w:val="0"/>
+          <w:lang w:val="en-US"/>
+        </w:rPr>
+        <w:t>|-- body: string (nullable = true)</w:t>
+      </w:r>
+    </w:p>
+    <w:p>
+      <w:pPr>
+        <w:pStyle w:val="Default"/>
+        <w:bidi w:val="0"/>
+        <w:ind w:left="0" w:right="0" w:firstLine="0"/>
+        <w:jc w:val="left"/>
+        <w:rPr>
+          <w:color w:val="24292e"/>
+          <w:rtl w:val="0"/>
+        </w:rPr>
+      </w:pPr>
+      <w:r>
+        <w:rPr>
+          <w:color w:val="24292e"/>
+          <w:rtl w:val="0"/>
+          <w:lang w:val="en-US"/>
+        </w:rPr>
+        <w:t>|-- can_gild: boolean (nullable = true)</w:t>
+      </w:r>
+    </w:p>
+    <w:p>
+      <w:pPr>
+        <w:pStyle w:val="Default"/>
+        <w:bidi w:val="0"/>
+        <w:ind w:left="0" w:right="0" w:firstLine="0"/>
+        <w:jc w:val="left"/>
+        <w:rPr>
+          <w:color w:val="24292e"/>
+          <w:rtl w:val="0"/>
+        </w:rPr>
+      </w:pPr>
+      <w:r>
+        <w:rPr>
+          <w:color w:val="24292e"/>
+          <w:rtl w:val="0"/>
+          <w:lang w:val="en-US"/>
+        </w:rPr>
+        <w:t>|-- can_mod_post: boolean (nullable = true)</w:t>
+      </w:r>
+    </w:p>
+    <w:p>
+      <w:pPr>
+        <w:pStyle w:val="Default"/>
+        <w:bidi w:val="0"/>
+        <w:ind w:left="0" w:right="0" w:firstLine="0"/>
+        <w:jc w:val="left"/>
+        <w:rPr>
+          <w:color w:val="24292e"/>
+          <w:rtl w:val="0"/>
+        </w:rPr>
+      </w:pPr>
+      <w:r>
+        <w:rPr>
+          <w:color w:val="24292e"/>
+          <w:rtl w:val="0"/>
+          <w:lang w:val="en-US"/>
+        </w:rPr>
+        <w:t>…</w:t>
+      </w:r>
+    </w:p>
+    <w:p>
+      <w:pPr>
+        <w:pStyle w:val="Default"/>
+        <w:bidi w:val="0"/>
+        <w:ind w:left="0" w:right="0" w:firstLine="0"/>
+        <w:jc w:val="left"/>
+        <w:rPr>
+          <w:color w:val="24292e"/>
+          <w:rtl w:val="0"/>
+        </w:rPr>
+      </w:pPr>
+      <w:r>
+        <w:rPr>
+          <w:color w:val="24292e"/>
+          <w:rtl w:val="0"/>
+          <w:lang w:val="en-US"/>
+        </w:rPr>
+        <w:t>Checkout a row in the dataframe</w:t>
+      </w:r>
+      <w:r>
+        <w:rPr>
+          <w:color w:val="24292e"/>
+          <w:rtl w:val="0"/>
+          <w:lang w:val="en-US"/>
+        </w:rPr>
+        <w:t xml:space="preserve">: </w:t>
+        <w:tab/>
+      </w:r>
+      <w:r>
+        <w:rPr>
+          <w:color w:val="24292e"/>
+          <w:rtl w:val="0"/>
+          <w:lang w:val="en-US"/>
+        </w:rPr>
+        <w:t>comments.show(n=1)</w:t>
+      </w:r>
+    </w:p>
+    <w:p>
+      <w:pPr>
+        <w:pStyle w:val="Default"/>
+        <w:bidi w:val="0"/>
+        <w:ind w:left="0" w:right="0" w:firstLine="0"/>
+        <w:jc w:val="right"/>
+        <w:rPr>
+          <w:color w:val="1b1f23"/>
+          <w:rtl w:val="0"/>
+        </w:rPr>
+      </w:pPr>
+    </w:p>
+    <w:p>
+      <w:pPr>
+        <w:pStyle w:val="Default"/>
+        <w:bidi w:val="0"/>
+        <w:ind w:left="0" w:right="0" w:firstLine="0"/>
+        <w:jc w:val="right"/>
+        <w:rPr>
+          <w:color w:val="1b1f23"/>
+          <w:rtl w:val="0"/>
+        </w:rPr>
+      </w:pPr>
+    </w:p>
+    <w:p>
+      <w:pPr>
+        <w:pStyle w:val="Default"/>
+        <w:bidi w:val="0"/>
+        <w:ind w:left="0" w:right="0" w:firstLine="0"/>
+        <w:jc w:val="left"/>
+        <w:rPr>
+          <w:color w:val="24292e"/>
+          <w:rtl w:val="0"/>
+        </w:rPr>
+      </w:pPr>
+      <w:r>
+        <w:rPr>
+          <w:color w:val="24292e"/>
+          <w:rtl w:val="0"/>
+          <w:lang w:val="en-US"/>
+        </w:rPr>
+        <w:t>Is it normalized?</w:t>
+      </w:r>
+    </w:p>
+    <w:p>
+      <w:pPr>
+        <w:pStyle w:val="Default"/>
+        <w:bidi w:val="0"/>
+        <w:ind w:left="0" w:right="0" w:firstLine="0"/>
+        <w:jc w:val="right"/>
+        <w:rPr>
+          <w:color w:val="1b1f23"/>
+          <w:rtl w:val="0"/>
+        </w:rPr>
+      </w:pPr>
+    </w:p>
+    <w:p>
+      <w:pPr>
+        <w:pStyle w:val="Default"/>
+        <w:bidi w:val="0"/>
+        <w:ind w:left="0" w:right="0" w:firstLine="0"/>
+        <w:jc w:val="left"/>
+        <w:rPr>
+          <w:color w:val="24292e"/>
+          <w:rtl w:val="0"/>
+        </w:rPr>
+      </w:pPr>
+      <w:r>
+        <w:rPr>
+          <w:color w:val="24292e"/>
+          <w:rtl w:val="0"/>
+          <w:lang w:val="en-US"/>
+        </w:rPr>
+        <w:t>There are 3 distinct entities involved in the table:</w:t>
+      </w:r>
+      <w:r>
+        <w:rPr>
+          <w:color w:val="24292e"/>
+          <w:rtl w:val="0"/>
+          <w:lang w:val="en-US"/>
+        </w:rPr>
+        <w:t xml:space="preserve"> </w:t>
+      </w:r>
+      <w:r>
+        <w:rPr>
+          <w:color w:val="24292e"/>
+          <w:rtl w:val="0"/>
+          <w:lang w:val="en-US"/>
+        </w:rPr>
+        <w:t>sub-reddit, user, comment</w:t>
+      </w:r>
+    </w:p>
+    <w:p>
+      <w:pPr>
+        <w:pStyle w:val="Default"/>
+        <w:bidi w:val="0"/>
+        <w:ind w:left="0" w:right="0" w:firstLine="0"/>
+        <w:jc w:val="right"/>
+        <w:rPr>
+          <w:color w:val="1b1f23"/>
+          <w:rtl w:val="0"/>
+        </w:rPr>
+      </w:pPr>
+    </w:p>
+    <w:p>
+      <w:pPr>
+        <w:pStyle w:val="Default"/>
+        <w:bidi w:val="0"/>
+        <w:ind w:left="0" w:right="0" w:firstLine="0"/>
+        <w:jc w:val="left"/>
+        <w:rPr>
+          <w:color w:val="24292e"/>
+          <w:rtl w:val="0"/>
+        </w:rPr>
+      </w:pPr>
+      <w:r>
+        <w:rPr>
+          <w:color w:val="24292e"/>
+          <w:rtl w:val="0"/>
+          <w:lang w:val="en-US"/>
+        </w:rPr>
+        <w:t xml:space="preserve">- </w:t>
+      </w:r>
+      <w:r>
+        <w:rPr>
+          <w:color w:val="24292e"/>
+          <w:rtl w:val="0"/>
+          <w:lang w:val="en-US"/>
+        </w:rPr>
+        <w:t>The comment id is candidate key of entire relationship.</w:t>
+      </w:r>
+    </w:p>
+    <w:p>
+      <w:pPr>
+        <w:pStyle w:val="Default"/>
+        <w:bidi w:val="0"/>
+        <w:ind w:left="0" w:right="0" w:firstLine="0"/>
+        <w:jc w:val="left"/>
+        <w:rPr>
+          <w:color w:val="24292e"/>
+          <w:rtl w:val="0"/>
+        </w:rPr>
+      </w:pPr>
+      <w:r>
+        <w:rPr>
+          <w:color w:val="24292e"/>
+          <w:rtl w:val="0"/>
+          <w:lang w:val="en-US"/>
+        </w:rPr>
+        <w:t xml:space="preserve">- </w:t>
+      </w:r>
+      <w:r>
+        <w:rPr>
+          <w:color w:val="24292e"/>
+          <w:rtl w:val="0"/>
+          <w:lang w:val="en-US"/>
+        </w:rPr>
+        <w:t>User data like flair, cake etc. has partial dependency on author</w:t>
+      </w:r>
+    </w:p>
+    <w:p>
+      <w:pPr>
+        <w:pStyle w:val="Default"/>
+        <w:bidi w:val="0"/>
+        <w:ind w:left="0" w:right="0" w:firstLine="0"/>
+        <w:jc w:val="left"/>
+        <w:rPr>
+          <w:color w:val="24292e"/>
+          <w:rtl w:val="0"/>
+        </w:rPr>
+      </w:pPr>
+      <w:r>
+        <w:rPr>
+          <w:color w:val="24292e"/>
+          <w:rtl w:val="0"/>
+          <w:lang w:val="en-US"/>
+        </w:rPr>
+        <w:t xml:space="preserve">- </w:t>
+      </w:r>
+      <w:r>
+        <w:rPr>
+          <w:color w:val="24292e"/>
+          <w:rtl w:val="0"/>
+          <w:lang w:val="en-US"/>
+        </w:rPr>
+        <w:t>Subreddit data like sub name has partial dependency on the s_id</w:t>
+      </w:r>
+    </w:p>
+    <w:p>
+      <w:pPr>
+        <w:pStyle w:val="Default"/>
+        <w:bidi w:val="0"/>
+        <w:ind w:left="0" w:right="0" w:firstLine="0"/>
+        <w:jc w:val="left"/>
+        <w:rPr>
+          <w:color w:val="24292e"/>
+          <w:rtl w:val="0"/>
+        </w:rPr>
+      </w:pPr>
+    </w:p>
+    <w:p>
+      <w:pPr>
+        <w:pStyle w:val="Default"/>
+        <w:bidi w:val="0"/>
+        <w:ind w:left="0" w:right="0" w:firstLine="0"/>
+        <w:jc w:val="left"/>
+        <w:rPr>
+          <w:color w:val="1b1f23"/>
+          <w:rtl w:val="0"/>
+        </w:rPr>
+      </w:pPr>
+    </w:p>
+    <w:p>
+      <w:pPr>
+        <w:pStyle w:val="Default"/>
+        <w:bidi w:val="0"/>
+        <w:ind w:left="0" w:right="0" w:firstLine="0"/>
+        <w:jc w:val="left"/>
+        <w:rPr>
+          <w:color w:val="24292e"/>
+          <w:rtl w:val="0"/>
+        </w:rPr>
+      </w:pPr>
+      <w:r>
+        <w:rPr>
+          <w:color w:val="24292e"/>
+          <w:rtl w:val="0"/>
+          <w:lang w:val="en-US"/>
+        </w:rPr>
+        <w:t>So, considering basic 2NF criteria:</w:t>
+      </w:r>
+    </w:p>
+    <w:p>
+      <w:pPr>
+        <w:pStyle w:val="Default"/>
+        <w:bidi w:val="0"/>
+        <w:ind w:left="0" w:right="0" w:firstLine="0"/>
+        <w:jc w:val="right"/>
+        <w:rPr>
+          <w:color w:val="1b1f23"/>
+          <w:rtl w:val="0"/>
+        </w:rPr>
+      </w:pPr>
+    </w:p>
+    <w:p>
+      <w:pPr>
+        <w:pStyle w:val="Default"/>
+        <w:bidi w:val="0"/>
+        <w:ind w:left="0" w:right="0" w:firstLine="0"/>
+        <w:jc w:val="left"/>
+        <w:rPr>
+          <w:color w:val="24292e"/>
+          <w:rtl w:val="0"/>
+        </w:rPr>
+      </w:pPr>
+      <w:r>
+        <w:rPr>
+          <w:color w:val="24292e"/>
+          <w:rtl w:val="0"/>
+          <w:lang w:val="en-US"/>
+        </w:rPr>
+        <w:t>- Table is not normalized.</w:t>
+      </w:r>
+    </w:p>
+    <w:p>
+      <w:pPr>
+        <w:pStyle w:val="Default"/>
+        <w:bidi w:val="0"/>
+        <w:ind w:left="0" w:right="0" w:firstLine="0"/>
+        <w:jc w:val="left"/>
+        <w:rPr>
+          <w:color w:val="24292e"/>
+          <w:rtl w:val="0"/>
+        </w:rPr>
+      </w:pPr>
+      <w:r>
+        <w:rPr>
+          <w:color w:val="24292e"/>
+          <w:rtl w:val="0"/>
+          <w:lang w:val="en-US"/>
+        </w:rPr>
+        <w:t>- As a starter, can be decomposed into distinct comment, user and sub-reddit tables.</w:t>
+      </w:r>
+    </w:p>
+    <w:p>
+      <w:pPr>
+        <w:pStyle w:val="Default"/>
+        <w:bidi w:val="0"/>
+        <w:ind w:left="0" w:right="0" w:firstLine="0"/>
+        <w:jc w:val="left"/>
+        <w:rPr>
+          <w:color w:val="24292e"/>
+          <w:rtl w:val="0"/>
+        </w:rPr>
+      </w:pPr>
+      <w:r>
+        <w:rPr>
+          <w:color w:val="24292e"/>
+          <w:rtl w:val="0"/>
+          <w:lang w:val="en-US"/>
+        </w:rPr>
+        <w:t>- Keyed by id, author and s-id attributes respectively.</w:t>
+      </w:r>
+    </w:p>
+    <w:p>
+      <w:pPr>
+        <w:pStyle w:val="Default"/>
+        <w:bidi w:val="0"/>
+        <w:ind w:left="0" w:right="0" w:firstLine="0"/>
+        <w:jc w:val="left"/>
+        <w:rPr>
+          <w:color w:val="24292e"/>
+          <w:rtl w:val="0"/>
+        </w:rPr>
+      </w:pPr>
+    </w:p>
+    <w:p>
+      <w:pPr>
+        <w:pStyle w:val="Default"/>
+        <w:bidi w:val="0"/>
+        <w:ind w:left="0" w:right="0" w:firstLine="0"/>
+        <w:jc w:val="left"/>
+        <w:rPr>
+          <w:color w:val="1b1f23"/>
+          <w:rtl w:val="0"/>
+        </w:rPr>
+      </w:pPr>
+    </w:p>
+    <w:p>
+      <w:pPr>
+        <w:pStyle w:val="Default"/>
+        <w:bidi w:val="0"/>
+        <w:ind w:left="0" w:right="0" w:firstLine="0"/>
+        <w:jc w:val="left"/>
+        <w:rPr>
+          <w:color w:val="24292e"/>
+          <w:rtl w:val="0"/>
+        </w:rPr>
+      </w:pPr>
+      <w:r>
+        <w:rPr>
+          <w:color w:val="24292e"/>
+          <w:rtl w:val="0"/>
+          <w:lang w:val="en-US"/>
+        </w:rPr>
+        <w:t>Consider comment data:</w:t>
+      </w:r>
+    </w:p>
+    <w:p>
+      <w:pPr>
+        <w:pStyle w:val="Default"/>
+        <w:bidi w:val="0"/>
+        <w:ind w:left="0" w:right="0" w:firstLine="0"/>
+        <w:jc w:val="right"/>
+        <w:rPr>
+          <w:color w:val="1b1f23"/>
+          <w:rtl w:val="0"/>
+        </w:rPr>
+      </w:pPr>
+    </w:p>
+    <w:p>
+      <w:pPr>
+        <w:pStyle w:val="Default"/>
+        <w:bidi w:val="0"/>
+        <w:ind w:left="0" w:right="0" w:firstLine="0"/>
+        <w:jc w:val="left"/>
+        <w:rPr>
+          <w:color w:val="24292e"/>
+          <w:rtl w:val="0"/>
+        </w:rPr>
+      </w:pPr>
+      <w:r>
+        <w:rPr>
+          <w:color w:val="24292e"/>
+          <w:rtl w:val="0"/>
+          <w:lang w:val="en-US"/>
+        </w:rPr>
+        <w:t>- Candidate key is id + any trivial superset</w:t>
+      </w:r>
+    </w:p>
+    <w:p>
+      <w:pPr>
+        <w:pStyle w:val="Default"/>
+        <w:bidi w:val="0"/>
+        <w:ind w:left="0" w:right="0" w:firstLine="0"/>
+        <w:jc w:val="left"/>
+        <w:rPr>
+          <w:color w:val="24292e"/>
+          <w:rtl w:val="0"/>
+        </w:rPr>
+      </w:pPr>
+      <w:r>
+        <w:rPr>
+          <w:color w:val="24292e"/>
+          <w:rtl w:val="0"/>
+          <w:lang w:val="en-US"/>
+        </w:rPr>
+        <w:t>- Functional Dependencies:</w:t>
+      </w:r>
+    </w:p>
+    <w:p>
+      <w:pPr>
+        <w:pStyle w:val="Default"/>
+        <w:bidi w:val="0"/>
+        <w:ind w:left="0" w:right="0" w:firstLine="0"/>
+        <w:jc w:val="left"/>
+        <w:rPr>
+          <w:color w:val="24292e"/>
+          <w:rtl w:val="0"/>
+        </w:rPr>
+      </w:pPr>
+      <w:r>
+        <w:rPr>
+          <w:color w:val="24292e"/>
+          <w:rtl w:val="0"/>
+        </w:rPr>
+        <w:t xml:space="preserve">- id </w:t>
+      </w:r>
+      <w:r>
+        <w:rPr>
+          <w:color w:val="24292e"/>
+          <w:rtl w:val="0"/>
+          <w:lang w:val="en-US"/>
+        </w:rPr>
+        <w:t>—</w:t>
+      </w:r>
+      <w:r>
+        <w:rPr>
+          <w:color w:val="24292e"/>
+          <w:rtl w:val="0"/>
+          <w:lang w:val="en-US"/>
+        </w:rPr>
+        <w:t>&gt; all attributes (by def of key)</w:t>
+      </w:r>
+    </w:p>
+    <w:p>
+      <w:pPr>
+        <w:pStyle w:val="Default"/>
+        <w:bidi w:val="0"/>
+        <w:ind w:left="0" w:right="0" w:firstLine="0"/>
+        <w:jc w:val="left"/>
+        <w:rPr>
+          <w:color w:val="24292e"/>
+          <w:rtl w:val="0"/>
+        </w:rPr>
+      </w:pPr>
+      <w:r>
+        <w:rPr>
+          <w:color w:val="24292e"/>
+          <w:rtl w:val="0"/>
+          <w:lang w:val="en-US"/>
+        </w:rPr>
+        <w:t xml:space="preserve">- body </w:t>
+      </w:r>
+      <w:r>
+        <w:rPr>
+          <w:color w:val="24292e"/>
+          <w:rtl w:val="0"/>
+          <w:lang w:val="en-US"/>
+        </w:rPr>
+        <w:t>—</w:t>
+      </w:r>
+      <w:r>
+        <w:rPr>
+          <w:color w:val="24292e"/>
+          <w:rtl w:val="0"/>
+        </w:rPr>
+        <w:t xml:space="preserve">&gt; link_id </w:t>
+      </w:r>
+      <w:r>
+        <w:rPr>
+          <w:color w:val="24292e"/>
+          <w:rtl w:val="0"/>
+          <w:lang w:val="en-US"/>
+        </w:rPr>
+        <w:t xml:space="preserve"> </w:t>
+      </w:r>
+      <w:r>
+        <w:rPr>
+          <w:color w:val="24292e"/>
+          <w:rtl w:val="0"/>
+          <w:lang w:val="en-US"/>
+        </w:rPr>
+        <w:t>i.e. a transitive dependency that can be decomposed in 3NF</w:t>
+      </w:r>
+    </w:p>
+    <w:p>
+      <w:pPr>
+        <w:pStyle w:val="Default"/>
+        <w:bidi w:val="0"/>
+        <w:ind w:left="0" w:right="0" w:firstLine="0"/>
+        <w:jc w:val="left"/>
+        <w:rPr>
+          <w:color w:val="24292e"/>
+          <w:rtl w:val="0"/>
+        </w:rPr>
+      </w:pPr>
+    </w:p>
+    <w:p>
+      <w:pPr>
+        <w:pStyle w:val="Default"/>
+        <w:bidi w:val="0"/>
+        <w:ind w:left="0" w:right="0" w:firstLine="0"/>
+        <w:jc w:val="left"/>
+        <w:rPr>
+          <w:color w:val="24292e"/>
+          <w:rtl w:val="0"/>
+        </w:rPr>
+      </w:pPr>
+    </w:p>
+    <w:p>
+      <w:pPr>
+        <w:pStyle w:val="Default"/>
+        <w:bidi w:val="0"/>
+        <w:ind w:left="0" w:right="0" w:firstLine="0"/>
+        <w:jc w:val="left"/>
+        <w:rPr>
+          <w:color w:val="24292e"/>
+          <w:rtl w:val="0"/>
+        </w:rPr>
+      </w:pPr>
+      <w:r>
+        <w:rPr>
+          <w:color w:val="24292e"/>
+          <w:rtl w:val="0"/>
+          <w:lang w:val="en-US"/>
+        </w:rPr>
+        <w:t>Why is given table not normalized?</w:t>
+      </w:r>
+    </w:p>
+    <w:p>
+      <w:pPr>
+        <w:pStyle w:val="Default"/>
+        <w:bidi w:val="0"/>
+        <w:ind w:left="0" w:right="0" w:firstLine="0"/>
+        <w:jc w:val="right"/>
+        <w:rPr>
+          <w:color w:val="1b1f23"/>
+          <w:rtl w:val="0"/>
+        </w:rPr>
+      </w:pPr>
+    </w:p>
+    <w:p>
+      <w:pPr>
+        <w:pStyle w:val="Default"/>
+        <w:bidi w:val="0"/>
+        <w:ind w:left="0" w:right="0" w:firstLine="0"/>
+        <w:jc w:val="left"/>
+        <w:rPr>
+          <w:color w:val="24292e"/>
+          <w:rtl w:val="0"/>
+        </w:rPr>
+      </w:pPr>
+      <w:r>
+        <w:rPr>
+          <w:color w:val="24292e"/>
+          <w:rtl w:val="0"/>
+          <w:lang w:val="en-US"/>
+        </w:rPr>
+        <w:t>- Typically, every rendering of a comment on a reddit page uses all the attributes in the non normalized table</w:t>
+      </w:r>
+    </w:p>
+    <w:p>
+      <w:pPr>
+        <w:pStyle w:val="Default"/>
+        <w:bidi w:val="0"/>
+        <w:ind w:left="0" w:right="0" w:firstLine="0"/>
+        <w:jc w:val="left"/>
+        <w:rPr>
+          <w:color w:val="24292e"/>
+          <w:rtl w:val="0"/>
+        </w:rPr>
+      </w:pPr>
+      <w:r>
+        <w:rPr>
+          <w:color w:val="24292e"/>
+          <w:rtl w:val="0"/>
+          <w:lang w:val="en-US"/>
+        </w:rPr>
+        <w:t>- If normalized, we'll need to compute an expensive JOIN for each useful render of a comment</w:t>
+      </w:r>
+    </w:p>
+    <w:p>
+      <w:pPr>
+        <w:pStyle w:val="Default"/>
+        <w:bidi w:val="0"/>
+        <w:ind w:left="0" w:right="0" w:firstLine="0"/>
+        <w:jc w:val="left"/>
+        <w:rPr>
+          <w:color w:val="24292e"/>
+          <w:rtl w:val="0"/>
+        </w:rPr>
+      </w:pPr>
+      <w:r>
+        <w:rPr>
+          <w:color w:val="24292e"/>
+          <w:rtl w:val="0"/>
+          <w:lang w:val="en-US"/>
+        </w:rPr>
+        <w:t>- So even though there is redundancy that can be removed, the data makes sense collectively - particularly on the front-end.</w:t>
+      </w:r>
     </w:p>
     <w:sectPr>
       <w:headerReference w:type="default" r:id="rId19"/>
@@ -1732,6 +2862,44 @@
       <w:sz w:val="22"/>
       <w:szCs w:val="22"/>
       <w:u w:val="none" w:color="000000"/>
+      <w:vertAlign w:val="baseline"/>
+      <w:lang w:val="en-US"/>
+    </w:rPr>
+  </w:style>
+  <w:style w:type="paragraph" w:styleId="Default">
+    <w:name w:val="Default"/>
+    <w:next w:val="Default"/>
+    <w:pPr>
+      <w:keepNext w:val="0"/>
+      <w:keepLines w:val="0"/>
+      <w:pageBreakBefore w:val="0"/>
+      <w:widowControl w:val="1"/>
+      <w:shd w:val="clear" w:color="auto" w:fill="auto"/>
+      <w:suppressAutoHyphens w:val="0"/>
+      <w:bidi w:val="0"/>
+      <w:spacing w:before="0" w:after="0" w:line="240" w:lineRule="auto"/>
+      <w:ind w:left="0" w:right="0" w:firstLine="0"/>
+      <w:jc w:val="left"/>
+      <w:outlineLvl w:val="9"/>
+    </w:pPr>
+    <w:rPr>
+      <w:rFonts w:ascii="Helvetica" w:cs="Arial Unicode MS" w:hAnsi="Helvetica" w:eastAsia="Arial Unicode MS"/>
+      <w:b w:val="0"/>
+      <w:bCs w:val="0"/>
+      <w:i w:val="0"/>
+      <w:iCs w:val="0"/>
+      <w:caps w:val="0"/>
+      <w:smallCaps w:val="0"/>
+      <w:strike w:val="0"/>
+      <w:dstrike w:val="0"/>
+      <w:outline w:val="0"/>
+      <w:color w:val="000000"/>
+      <w:spacing w:val="0"/>
+      <w:kern w:val="0"/>
+      <w:position w:val="0"/>
+      <w:sz w:val="22"/>
+      <w:szCs w:val="22"/>
+      <w:u w:val="none"/>
       <w:vertAlign w:val="baseline"/>
       <w:lang w:val="en-US"/>
     </w:rPr>

</xml_diff>